<commit_message>
Mejorada la interfaz grafica, ahora se ve el mapa con el camino resultante, tambien se ha desarrollado un programa de prueba para calcular el grafo abstracto de HPA
</commit_message>
<xml_diff>
--- a/Entregables/Capítulo 1.docx
+++ b/Entregables/Capítulo 1.docx
@@ -12,67 +12,91 @@
     </w:p>
     <w:p>
       <w:r>
-        <w:t xml:space="preserve">En este </w:t>
-      </w:r>
-      <w:r>
-        <w:t>capítulo</w:t>
-      </w:r>
-      <w:r>
-        <w:t xml:space="preserve"> de presentaran </w:t>
-      </w:r>
-      <w:r>
-        <w:t xml:space="preserve">los diferentes algoritmos que vamos a usar en el análisis de rendimiento en el campo del </w:t>
+        <w:t xml:space="preserve">Una malla cuadrada no es más que un grafo con </w:t>
       </w:r>
       <w:proofErr w:type="spellStart"/>
       <w:r>
-        <w:t>pathfinding</w:t>
+        <w:t>nxm</w:t>
       </w:r>
       <w:proofErr w:type="spellEnd"/>
       <w:r>
-        <w:t>.</w:t>
+        <w:t xml:space="preserve"> nodos donde n es el </w:t>
+      </w:r>
+      <w:proofErr w:type="spellStart"/>
+      <w:r>
+        <w:t>numero</w:t>
+      </w:r>
+      <w:proofErr w:type="spellEnd"/>
+      <w:r>
+        <w:t xml:space="preserve"> de filas que tiene la malla y m el número de columnas. Dicho esto, podemos encontrar dos tipos de algoritmos de búsqueda válidos para esta situación:</w:t>
       </w:r>
     </w:p>
     <w:p>
-      <w:r>
-        <w:t xml:space="preserve">Si bien A* es un algoritmo de búsqueda que siempre da la solución óptima y es muy eficiente en tiempo, no lo es en memoria, como </w:t>
-      </w:r>
-      <w:r>
-        <w:t>sí</w:t>
-      </w:r>
-      <w:r>
-        <w:t xml:space="preserve"> lo son los algoritmos de </w:t>
-      </w:r>
-      <w:proofErr w:type="spellStart"/>
-      <w:r>
-        <w:t>backtraking</w:t>
-      </w:r>
-      <w:proofErr w:type="spellEnd"/>
-      <w:r>
-        <w:t xml:space="preserve">, por eso, en muchas ocasiones no podemos usar A* ya que los costes de memoria serían enormes, es por eso que en este trabajo también se trataran otros dos algoritmos que son más adecuados para el problema que estamos tratando, que es el </w:t>
-      </w:r>
-      <w:proofErr w:type="spellStart"/>
-      <w:r>
-        <w:rPr>
-          <w:u w:val="single"/>
-        </w:rPr>
-        <w:t>pathfinding</w:t>
-      </w:r>
-      <w:proofErr w:type="spellEnd"/>
-      <w:r>
-        <w:t xml:space="preserve"> en mallas cuadradas, a costa de sacrificar otros factores como es el encontrar la solución óptima, usando como referencia por sus propiedades A*.</w:t>
+      <w:pPr>
+        <w:pStyle w:val="Prrafodelista"/>
+        <w:numPr>
+          <w:ilvl w:val="0"/>
+          <w:numId w:val="8"/>
+        </w:numPr>
+      </w:pPr>
+      <w:r>
+        <w:t>Los algoritmos de búsqueda en árbol.</w:t>
       </w:r>
     </w:p>
     <w:p>
       <w:pPr>
-        <w:pStyle w:val="Ttulo2"/>
-      </w:pPr>
-      <w:r>
-        <w:t>A*</w:t>
+        <w:pStyle w:val="Prrafodelista"/>
+        <w:numPr>
+          <w:ilvl w:val="0"/>
+          <w:numId w:val="8"/>
+        </w:numPr>
+      </w:pPr>
+      <w:r>
+        <w:t>Los algoritmos con retroceso.</w:t>
       </w:r>
     </w:p>
     <w:p>
       <w:r>
-        <w:t xml:space="preserve">Los algoritmos voraces, se guían solamente por la función heurística, lo que hace que no siempre se indique el camino con coste más bajo, derivando en </w:t>
+        <w:t>En general, los algoritmos de búsqueda con retroceso se diferencian de los otros en que, si bien suelen ser más lentos</w:t>
+      </w:r>
+      <w:r>
+        <w:t xml:space="preserve"> y su complejidad en tiempo aumenta mucho con la longitud de la solución</w:t>
+      </w:r>
+      <w:r>
+        <w:t>, su consumo de memoria se limita al camino recorrido, a diferencia de los algoritmos de búsqueda en árbol que tienen que guardar en memoria todas las ramas que se van generand</w:t>
+      </w:r>
+      <w:r>
+        <w:t>o, en un tiempo muy reducido.</w:t>
+      </w:r>
+    </w:p>
+    <w:p>
+      <w:r>
+        <w:t>Es por eso por lo que vamos a usar algoritmos de búsqueda en árbol, ya que nosotros necesitamos hacer los cálculos lo más rápido posible, dejando un poco de lado la complejidad en memoria de este tipo de algoritmos, aunque vamos a ver varias mejoras que hacen que esa complejidad en memoria se reduzca drásticamente a costa de sacrificar por ejemplo la optimalidad de la solución obtenida.</w:t>
+      </w:r>
+    </w:p>
+    <w:p>
+      <w:pPr>
+        <w:pStyle w:val="Ttulo2"/>
+      </w:pPr>
+      <w:r>
+        <w:t xml:space="preserve">Algoritmo </w:t>
+      </w:r>
+      <w:r>
+        <w:t>A*</w:t>
+      </w:r>
+    </w:p>
+    <w:p>
+      <w:r>
+        <w:t xml:space="preserve">Existen algoritmos que </w:t>
+      </w:r>
+      <w:r>
+        <w:t xml:space="preserve">se guían solamente por la función heurística, </w:t>
+      </w:r>
+      <w:r>
+        <w:t xml:space="preserve">que es una aproximación del coste de llegar desde el nodo actual al nodo objetivo, </w:t>
+      </w:r>
+      <w:r>
+        <w:t xml:space="preserve">lo que hace que no siempre se indique el camino con coste más bajo, derivando en </w:t>
       </w:r>
       <w:r>
         <w:t>que,</w:t>
@@ -171,7 +195,31 @@
         <w:rPr>
           <w:rFonts w:eastAsiaTheme="minorEastAsia"/>
         </w:rPr>
-        <w:t>Donde g(n) es el coste real del camino hasta el nodo n, y h(n) es la función heurística del nodo n</w:t>
+        <w:t xml:space="preserve">Donde g(n) es el coste real del camino </w:t>
+      </w:r>
+      <w:r>
+        <w:rPr>
+          <w:rFonts w:eastAsiaTheme="minorEastAsia"/>
+        </w:rPr>
+        <w:t>de</w:t>
+      </w:r>
+      <w:r>
+        <w:rPr>
+          <w:rFonts w:eastAsiaTheme="minorEastAsia"/>
+        </w:rPr>
+        <w:t>l nodo n</w:t>
+      </w:r>
+      <w:r>
+        <w:rPr>
+          <w:rFonts w:eastAsiaTheme="minorEastAsia"/>
+        </w:rPr>
+        <w:t xml:space="preserve"> hasta el nodo objetivo</w:t>
+      </w:r>
+      <w:r>
+        <w:rPr>
+          <w:rFonts w:eastAsiaTheme="minorEastAsia"/>
+        </w:rPr>
+        <w:t>, y h(n) es la función heurística del nodo n</w:t>
       </w:r>
       <w:r>
         <w:rPr>
@@ -204,7 +252,58 @@
         <w:rPr>
           <w:rFonts w:eastAsiaTheme="minorEastAsia"/>
         </w:rPr>
-        <w:t>Este algoritmo, si existe encontrará la solución óptima, pero para ello, se necesita que se cumplan algunas propiedades:</w:t>
+        <w:t xml:space="preserve">Para calcular la distancia </w:t>
+      </w:r>
+      <w:proofErr w:type="spellStart"/>
+      <w:r>
+        <w:rPr>
+          <w:rFonts w:eastAsiaTheme="minorEastAsia"/>
+        </w:rPr>
+        <w:t>octil</w:t>
+      </w:r>
+      <w:proofErr w:type="spellEnd"/>
+      <w:r>
+        <w:rPr>
+          <w:rFonts w:eastAsiaTheme="minorEastAsia"/>
+        </w:rPr>
+        <w:t xml:space="preserve"> necesitamos saber </w:t>
+      </w:r>
+      <w:r>
+        <w:rPr>
+          <w:rFonts w:eastAsiaTheme="minorEastAsia"/>
+        </w:rPr>
+        <w:t>cuántos</w:t>
+      </w:r>
+      <w:r>
+        <w:rPr>
+          <w:rFonts w:eastAsiaTheme="minorEastAsia"/>
+        </w:rPr>
+        <w:t xml:space="preserve"> pasos tenemos que dar en columnas y </w:t>
+      </w:r>
+      <w:r>
+        <w:rPr>
+          <w:rFonts w:eastAsiaTheme="minorEastAsia"/>
+        </w:rPr>
+        <w:t xml:space="preserve">cuántos </w:t>
+      </w:r>
+      <w:r>
+        <w:rPr>
+          <w:rFonts w:eastAsiaTheme="minorEastAsia"/>
+        </w:rPr>
+        <w:t>en filas, como los movimientos en diagonal son más costosos que en horizontal o vertical vamos a usar el menor valor entre filas y columnas para movernos en diagonal y el resto nos moveremos en horizontal o vertical.</w:t>
+      </w:r>
+    </w:p>
+    <w:p>
+      <w:pPr>
+        <w:rPr>
+          <w:rFonts w:eastAsiaTheme="minorEastAsia"/>
+        </w:rPr>
+      </w:pPr>
+      <w:r>
+        <w:rPr>
+          <w:rFonts w:eastAsiaTheme="minorEastAsia"/>
+        </w:rPr>
+        <w:t>Las propiedades del algoritmo A* son las siguientes:</w:t>
       </w:r>
     </w:p>
     <w:p>
@@ -216,19 +315,7 @@
         </w:numPr>
       </w:pPr>
       <w:r>
-        <w:t>El heurístico debe ser admisible, ósea, que no sobrestime el coste real de alcanzar el nodo</w:t>
-      </w:r>
-      <w:r>
-        <w:t xml:space="preserve"> </w:t>
-      </w:r>
-      <w:r>
-        <w:t xml:space="preserve">(si no cumple esto, el algoritmo será A, y no asegura encontrar la solución </w:t>
-      </w:r>
-      <w:r>
-        <w:t>óptima</w:t>
-      </w:r>
-      <w:r>
-        <w:t>)</w:t>
+        <w:t>Para que A* encuentre el camino óptimo, la función heurística debe ser admisible, esto significa que el valor de h(n) no sobrepase al coste real de alcanzar el nodo objetivo.</w:t>
       </w:r>
     </w:p>
     <w:p>
@@ -240,35 +327,50 @@
         </w:numPr>
       </w:pPr>
       <w:r>
-        <w:t xml:space="preserve">Si un heurístico satisface la restricción monótona, A encontrara un camino </w:t>
+        <w:t>Si un heurístico satisface la restricción monótona, A</w:t>
+      </w:r>
+      <w:r>
+        <w:t>*</w:t>
+      </w:r>
+      <w:r>
+        <w:t xml:space="preserve"> encontrara un camino </w:t>
       </w:r>
       <w:r>
         <w:t>óptimo</w:t>
       </w:r>
       <w:r>
         <w:t xml:space="preserve"> para todo nodo seleccionado que cumple que g(n)=g*(n)</w:t>
+      </w:r>
+      <w:r>
+        <w:t>.</w:t>
       </w:r>
     </w:p>
     <w:p>
       <w:r>
-        <w:t xml:space="preserve">Sabiendo esto, solo queda mostrar la forma en que trabaja A*, y es que de una forma simplificada, trabaja con una lista de nodos abiertos y cerrados, la lista de abiertos se ordenan de menor a mayor mediante la función f(n) vista anteriormente y va expandiendo por el primer nodo de la lista, que pasa a estar cerrado, todo nodo apunta a su “padre” para después saber </w:t>
-      </w:r>
-      <w:r>
-        <w:t>cuál</w:t>
-      </w:r>
-      <w:r>
-        <w:t xml:space="preserve"> es el camino solución y si nos encontramos con que llegamos a un nodo por dos o </w:t>
-      </w:r>
-      <w:r>
-        <w:t>más</w:t>
-      </w:r>
-      <w:r>
-        <w:t xml:space="preserve"> caminos distintos, su padre será con el que menor f(n) tenga el nodo. Cuando encontremos en nodo objetivo y toque su expansión habremos acabado de ejecutar el algoritmo y habremos encontrado la solución óptima.</w:t>
+        <w:t>La restricción monótona es que si tenemos un nodo i y un nodo j y j es hijo de i, el coste del arco entre i y j debe ser mayor o igual a la diferencia del heurístico de esos dos nodos.</w:t>
       </w:r>
     </w:p>
     <w:p>
       <w:r>
-        <w:br w:type="page"/>
+        <w:lastRenderedPageBreak/>
+        <w:t xml:space="preserve">Sabiendo esto, solo queda mostrar la forma en que trabaja A*, y es que de una forma simplificada, trabaja con una lista de nodos abiertos y cerrados, la lista de abiertos se ordenan de menor a mayor mediante la función f(n) vista anteriormente y va expandiendo por el primer nodo de la lista, que pasa a estar cerrado, todo nodo apunta a su “padre” para después saber </w:t>
+      </w:r>
+      <w:r>
+        <w:t>cuál</w:t>
+      </w:r>
+      <w:r>
+        <w:t xml:space="preserve"> es el camino solución y si nos encontramos con que llegamos a un nodo por dos o </w:t>
+      </w:r>
+      <w:r>
+        <w:t>más</w:t>
+      </w:r>
+      <w:r>
+        <w:t xml:space="preserve"> caminos distintos, su padre será con el que menor f(n) tenga el nodo. Cuando encontremos en nodo objetivo y toque su expansión habremos acabado de ejecutar el algoritmo y habremos encontrado la solución óptima.</w:t>
+      </w:r>
+    </w:p>
+    <w:p>
+      <w:r>
+        <w:t>Aunque ahora hablemos de una lista de abiertos y otra de cerrados, nosotros como estamos usando una malla cuadrada, podemos hacer uso de matrices, lo que hace que buscar un nodo sea directamente una búsqueda en matriz y no una búsqueda dentro de una lista, lo que hace que sea más eficiente.</w:t>
       </w:r>
     </w:p>
     <w:p>
@@ -276,17 +378,16 @@
         <w:rPr>
           <w:noProof/>
         </w:rPr>
-        <w:lastRenderedPageBreak/>
         <mc:AlternateContent>
           <mc:Choice Requires="wps">
             <w:drawing>
-              <wp:anchor distT="228600" distB="228600" distL="228600" distR="228600" simplePos="0" relativeHeight="251659264" behindDoc="1" locked="0" layoutInCell="1" allowOverlap="1" wp14:anchorId="6DD751EB" wp14:editId="2D43DB34">
+              <wp:anchor distT="228600" distB="228600" distL="228600" distR="228600" simplePos="0" relativeHeight="251659264" behindDoc="1" locked="0" layoutInCell="1" allowOverlap="1" wp14:anchorId="6DD751EB" wp14:editId="586E6442">
                 <wp:simplePos x="0" y="0"/>
                 <wp:positionH relativeFrom="margin">
                   <wp:align>right</wp:align>
                 </wp:positionH>
                 <wp:positionV relativeFrom="margin">
-                  <wp:posOffset>508000</wp:posOffset>
+                  <wp:posOffset>917575</wp:posOffset>
                 </wp:positionV>
                 <wp:extent cx="5391150" cy="3086100"/>
                 <wp:effectExtent l="0" t="0" r="0" b="0"/>
@@ -669,7 +770,7 @@
                 <v:stroke joinstyle="miter"/>
                 <v:path gradientshapeok="t" o:connecttype="rect"/>
               </v:shapetype>
-              <v:shape id="Cuadro de texto 36" o:spid="_x0000_s1026" type="#_x0000_t202" style="position:absolute;margin-left:373.3pt;margin-top:40pt;width:424.5pt;height:243pt;z-index:-251657216;visibility:visible;mso-wrap-style:square;mso-width-percent:0;mso-height-percent:0;mso-wrap-distance-left:18pt;mso-wrap-distance-top:18pt;mso-wrap-distance-right:18pt;mso-wrap-distance-bottom:18pt;mso-position-horizontal:right;mso-position-horizontal-relative:margin;mso-position-vertical:absolute;mso-position-vertical-relative:margin;mso-width-percent:0;mso-height-percent:0;mso-width-relative:margin;mso-height-relative:margin;v-text-anchor:top" o:gfxdata="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" fillcolor="#e9e8e8 [2899]" stroked="f" strokeweight=".5pt">
+              <v:shape id="Cuadro de texto 36" o:spid="_x0000_s1026" type="#_x0000_t202" style="position:absolute;margin-left:373.3pt;margin-top:72.25pt;width:424.5pt;height:243pt;z-index:-251657216;visibility:visible;mso-wrap-style:square;mso-width-percent:0;mso-height-percent:0;mso-wrap-distance-left:18pt;mso-wrap-distance-top:18pt;mso-wrap-distance-right:18pt;mso-wrap-distance-bottom:18pt;mso-position-horizontal:right;mso-position-horizontal-relative:margin;mso-position-vertical:absolute;mso-position-vertical-relative:margin;mso-width-percent:0;mso-height-percent:0;mso-width-relative:margin;mso-height-relative:margin;v-text-anchor:top" o:gfxdata="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" fillcolor="#e9e8e8 [2899]" stroked="f" strokeweight=".5pt">
                 <v:fill color2="#e1e0e0 [3139]" rotate="t" focusposition=".5,.5" focussize="-.5,-.5" focus="100%" type="gradientRadial"/>
                 <v:textbox inset="14.4pt,14.4pt,14.4pt,14.4pt">
                   <w:txbxContent>
@@ -1058,6 +1159,7 @@
         <w:rPr>
           <w:noProof/>
         </w:rPr>
+        <w:lastRenderedPageBreak/>
         <w:drawing>
           <wp:inline distT="0" distB="0" distL="0" distR="0" wp14:anchorId="037420B6" wp14:editId="0EF370EB">
             <wp:extent cx="3654166" cy="1819275"/>
@@ -1124,7 +1226,6 @@
     <w:p/>
     <w:p>
       <w:r>
-        <w:lastRenderedPageBreak/>
         <w:t xml:space="preserve">Si lo pensamos este problema se puede extrapolar a viajar entre ciudades: Si queremos ir desde la Universidad aquí en Málaga hacia la </w:t>
       </w:r>
       <w:r>
@@ -1740,6 +1841,82 @@
               <mc:AlternateContent>
                 <mc:Choice Requires="wps">
                   <w:drawing>
+                    <wp:anchor distT="0" distB="0" distL="114300" distR="114300" simplePos="0" relativeHeight="251681792" behindDoc="0" locked="0" layoutInCell="1" allowOverlap="1" wp14:anchorId="47FF1ACE" wp14:editId="7982EED4">
+                      <wp:simplePos x="0" y="0"/>
+                      <wp:positionH relativeFrom="column">
+                        <wp:posOffset>238759</wp:posOffset>
+                      </wp:positionH>
+                      <wp:positionV relativeFrom="paragraph">
+                        <wp:posOffset>67946</wp:posOffset>
+                      </wp:positionV>
+                      <wp:extent cx="485775" cy="914400"/>
+                      <wp:effectExtent l="0" t="0" r="66675" b="57150"/>
+                      <wp:wrapNone/>
+                      <wp:docPr id="23" name="Conector recto de flecha 23"/>
+                      <wp:cNvGraphicFramePr/>
+                      <a:graphic xmlns:a="http://schemas.openxmlformats.org/drawingml/2006/main">
+                        <a:graphicData uri="http://schemas.microsoft.com/office/word/2010/wordprocessingShape">
+                          <wps:wsp>
+                            <wps:cNvCnPr/>
+                            <wps:spPr>
+                              <a:xfrm>
+                                <a:off x="0" y="0"/>
+                                <a:ext cx="485775" cy="914400"/>
+                              </a:xfrm>
+                              <a:prstGeom prst="straightConnector1">
+                                <a:avLst/>
+                              </a:prstGeom>
+                              <a:ln>
+                                <a:tailEnd type="triangle"/>
+                              </a:ln>
+                            </wps:spPr>
+                            <wps:style>
+                              <a:lnRef idx="1">
+                                <a:schemeClr val="accent1"/>
+                              </a:lnRef>
+                              <a:fillRef idx="0">
+                                <a:schemeClr val="accent1"/>
+                              </a:fillRef>
+                              <a:effectRef idx="0">
+                                <a:schemeClr val="accent1"/>
+                              </a:effectRef>
+                              <a:fontRef idx="minor">
+                                <a:schemeClr val="tx1"/>
+                              </a:fontRef>
+                            </wps:style>
+                            <wps:bodyPr/>
+                          </wps:wsp>
+                        </a:graphicData>
+                      </a:graphic>
+                      <wp14:sizeRelH relativeFrom="margin">
+                        <wp14:pctWidth>0</wp14:pctWidth>
+                      </wp14:sizeRelH>
+                      <wp14:sizeRelV relativeFrom="margin">
+                        <wp14:pctHeight>0</wp14:pctHeight>
+                      </wp14:sizeRelV>
+                    </wp:anchor>
+                  </w:drawing>
+                </mc:Choice>
+                <mc:Fallback>
+                  <w:pict>
+                    <v:shapetype w14:anchorId="189BF605" id="_x0000_t32" coordsize="21600,21600" o:spt="32" o:oned="t" path="m,l21600,21600e" filled="f">
+                      <v:path arrowok="t" fillok="f" o:connecttype="none"/>
+                      <o:lock v:ext="edit" shapetype="t"/>
+                    </v:shapetype>
+                    <v:shape id="Conector recto de flecha 23" o:spid="_x0000_s1026" type="#_x0000_t32" style="position:absolute;margin-left:18.8pt;margin-top:5.35pt;width:38.25pt;height:1in;z-index:251681792;visibility:visible;mso-wrap-style:square;mso-width-percent:0;mso-height-percent:0;mso-wrap-distance-left:9pt;mso-wrap-distance-top:0;mso-wrap-distance-right:9pt;mso-wrap-distance-bottom:0;mso-position-horizontal:absolute;mso-position-horizontal-relative:text;mso-position-vertical:absolute;mso-position-vertical-relative:text;mso-width-percent:0;mso-height-percent:0;mso-width-relative:margin;mso-height-relative:margin" o:gfxdata="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" strokecolor="#4472c4 [3204]" strokeweight=".5pt">
+                      <v:stroke endarrow="block" joinstyle="miter"/>
+                    </v:shape>
+                  </w:pict>
+                </mc:Fallback>
+              </mc:AlternateContent>
+            </w:r>
+            <w:r>
+              <w:rPr>
+                <w:noProof/>
+              </w:rPr>
+              <mc:AlternateContent>
+                <mc:Choice Requires="wps">
+                  <w:drawing>
                     <wp:anchor distT="0" distB="0" distL="114300" distR="114300" simplePos="0" relativeHeight="251669504" behindDoc="0" locked="0" layoutInCell="1" allowOverlap="1" wp14:anchorId="7085DCF4" wp14:editId="78B4F023">
                       <wp:simplePos x="0" y="0"/>
                       <wp:positionH relativeFrom="column">
@@ -1872,18 +2049,18 @@
               <mc:AlternateContent>
                 <mc:Choice Requires="wps">
                   <w:drawing>
-                    <wp:anchor distT="0" distB="0" distL="114300" distR="114300" simplePos="0" relativeHeight="251670528" behindDoc="0" locked="0" layoutInCell="1" allowOverlap="1" wp14:anchorId="3AD39E38" wp14:editId="7CC8ED10">
+                    <wp:anchor distT="0" distB="0" distL="114300" distR="114300" simplePos="0" relativeHeight="251679744" behindDoc="0" locked="0" layoutInCell="1" allowOverlap="1" wp14:anchorId="64CD0A28" wp14:editId="21F2950A">
                       <wp:simplePos x="0" y="0"/>
                       <wp:positionH relativeFrom="column">
-                        <wp:posOffset>295910</wp:posOffset>
+                        <wp:posOffset>334010</wp:posOffset>
                       </wp:positionH>
                       <wp:positionV relativeFrom="paragraph">
-                        <wp:posOffset>141605</wp:posOffset>
+                        <wp:posOffset>109855</wp:posOffset>
                       </wp:positionV>
-                      <wp:extent cx="1600200" cy="495300"/>
-                      <wp:effectExtent l="0" t="0" r="76200" b="76200"/>
+                      <wp:extent cx="428625" cy="152400"/>
+                      <wp:effectExtent l="0" t="0" r="66675" b="76200"/>
                       <wp:wrapNone/>
-                      <wp:docPr id="13" name="Conector recto de flecha 13"/>
+                      <wp:docPr id="21" name="Conector recto de flecha 21"/>
                       <wp:cNvGraphicFramePr/>
                       <a:graphic xmlns:a="http://schemas.openxmlformats.org/drawingml/2006/main">
                         <a:graphicData uri="http://schemas.microsoft.com/office/word/2010/wordprocessingShape">
@@ -1892,7 +2069,7 @@
                             <wps:spPr>
                               <a:xfrm>
                                 <a:off x="0" y="0"/>
-                                <a:ext cx="1600200" cy="495300"/>
+                                <a:ext cx="428625" cy="152400"/>
                               </a:xfrm>
                               <a:prstGeom prst="straightConnector1">
                                 <a:avLst/>
@@ -1924,7 +2101,7 @@
                 </mc:Choice>
                 <mc:Fallback>
                   <w:pict>
-                    <v:shape w14:anchorId="39483790" id="Conector recto de flecha 13" o:spid="_x0000_s1026" type="#_x0000_t32" style="position:absolute;margin-left:23.3pt;margin-top:11.15pt;width:126pt;height:39pt;z-index:251670528;visibility:visible;mso-wrap-style:square;mso-wrap-distance-left:9pt;mso-wrap-distance-top:0;mso-wrap-distance-right:9pt;mso-wrap-distance-bottom:0;mso-position-horizontal:absolute;mso-position-horizontal-relative:text;mso-position-vertical:absolute;mso-position-vertical-relative:text" o:gfxdata="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" strokecolor="black [3200]" strokeweight=".5pt">
+                    <v:shape w14:anchorId="04FE641A" id="Conector recto de flecha 21" o:spid="_x0000_s1026" type="#_x0000_t32" style="position:absolute;margin-left:26.3pt;margin-top:8.65pt;width:33.75pt;height:12pt;z-index:251679744;visibility:visible;mso-wrap-style:square;mso-wrap-distance-left:9pt;mso-wrap-distance-top:0;mso-wrap-distance-right:9pt;mso-wrap-distance-bottom:0;mso-position-horizontal:absolute;mso-position-horizontal-relative:text;mso-position-vertical:absolute;mso-position-vertical-relative:text" o:gfxdata="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" strokecolor="black [3200]" strokeweight=".5pt">
                       <v:stroke endarrow="block" joinstyle="miter"/>
                     </v:shape>
                   </w:pict>
@@ -2139,145 +2316,6 @@
           <w:tcPr>
             <w:tcW w:w="850" w:type="dxa"/>
           </w:tcPr>
-          <w:p/>
-        </w:tc>
-        <w:tc>
-          <w:tcPr>
-            <w:tcW w:w="850" w:type="dxa"/>
-          </w:tcPr>
-          <w:p/>
-        </w:tc>
-        <w:tc>
-          <w:tcPr>
-            <w:tcW w:w="850" w:type="dxa"/>
-          </w:tcPr>
-          <w:p/>
-        </w:tc>
-        <w:tc>
-          <w:tcPr>
-            <w:tcW w:w="850" w:type="dxa"/>
-          </w:tcPr>
-          <w:p/>
-        </w:tc>
-      </w:tr>
-      <w:tr>
-        <w:tc>
-          <w:tcPr>
-            <w:tcW w:w="849" w:type="dxa"/>
-          </w:tcPr>
-          <w:p/>
-        </w:tc>
-        <w:tc>
-          <w:tcPr>
-            <w:tcW w:w="849" w:type="dxa"/>
-          </w:tcPr>
-          <w:p/>
-        </w:tc>
-        <w:tc>
-          <w:tcPr>
-            <w:tcW w:w="849" w:type="dxa"/>
-          </w:tcPr>
-          <w:p/>
-        </w:tc>
-        <w:tc>
-          <w:tcPr>
-            <w:tcW w:w="849" w:type="dxa"/>
-          </w:tcPr>
-          <w:p/>
-        </w:tc>
-        <w:tc>
-          <w:tcPr>
-            <w:tcW w:w="849" w:type="dxa"/>
-            <w:shd w:val="clear" w:color="auto" w:fill="000000" w:themeFill="text1"/>
-          </w:tcPr>
-          <w:p/>
-        </w:tc>
-        <w:tc>
-          <w:tcPr>
-            <w:tcW w:w="849" w:type="dxa"/>
-          </w:tcPr>
-          <w:p/>
-        </w:tc>
-        <w:tc>
-          <w:tcPr>
-            <w:tcW w:w="850" w:type="dxa"/>
-          </w:tcPr>
-          <w:p/>
-        </w:tc>
-        <w:tc>
-          <w:tcPr>
-            <w:tcW w:w="850" w:type="dxa"/>
-          </w:tcPr>
-          <w:p/>
-        </w:tc>
-        <w:tc>
-          <w:tcPr>
-            <w:tcW w:w="850" w:type="dxa"/>
-          </w:tcPr>
-          <w:p/>
-        </w:tc>
-        <w:tc>
-          <w:tcPr>
-            <w:tcW w:w="850" w:type="dxa"/>
-          </w:tcPr>
-          <w:p/>
-        </w:tc>
-      </w:tr>
-      <w:tr>
-        <w:tc>
-          <w:tcPr>
-            <w:tcW w:w="849" w:type="dxa"/>
-          </w:tcPr>
-          <w:p/>
-        </w:tc>
-        <w:tc>
-          <w:tcPr>
-            <w:tcW w:w="849" w:type="dxa"/>
-          </w:tcPr>
-          <w:p/>
-        </w:tc>
-        <w:tc>
-          <w:tcPr>
-            <w:tcW w:w="849" w:type="dxa"/>
-            <w:shd w:val="clear" w:color="auto" w:fill="000000" w:themeFill="text1"/>
-          </w:tcPr>
-          <w:p/>
-        </w:tc>
-        <w:tc>
-          <w:tcPr>
-            <w:tcW w:w="849" w:type="dxa"/>
-          </w:tcPr>
-          <w:p/>
-        </w:tc>
-        <w:tc>
-          <w:tcPr>
-            <w:tcW w:w="849" w:type="dxa"/>
-            <w:shd w:val="clear" w:color="auto" w:fill="000000" w:themeFill="text1"/>
-          </w:tcPr>
-          <w:p/>
-        </w:tc>
-        <w:tc>
-          <w:tcPr>
-            <w:tcW w:w="849" w:type="dxa"/>
-          </w:tcPr>
-          <w:p/>
-        </w:tc>
-        <w:tc>
-          <w:tcPr>
-            <w:tcW w:w="850" w:type="dxa"/>
-          </w:tcPr>
-          <w:p/>
-        </w:tc>
-        <w:tc>
-          <w:tcPr>
-            <w:tcW w:w="850" w:type="dxa"/>
-          </w:tcPr>
-          <w:p/>
-        </w:tc>
-        <w:tc>
-          <w:tcPr>
-            <w:tcW w:w="850" w:type="dxa"/>
-          </w:tcPr>
           <w:p>
             <w:r>
               <w:rPr>
@@ -2286,27 +2324,27 @@
               <mc:AlternateContent>
                 <mc:Choice Requires="wps">
                   <w:drawing>
-                    <wp:anchor distT="0" distB="0" distL="114300" distR="114300" simplePos="0" relativeHeight="251671552" behindDoc="0" locked="0" layoutInCell="1" allowOverlap="1" wp14:anchorId="49332D90" wp14:editId="5027C3A7">
+                    <wp:anchor distT="0" distB="0" distL="114300" distR="114300" simplePos="0" relativeHeight="251680768" behindDoc="0" locked="0" layoutInCell="1" allowOverlap="1" wp14:anchorId="3D94AC00" wp14:editId="7A226299">
                       <wp:simplePos x="0" y="0"/>
                       <wp:positionH relativeFrom="column">
-                        <wp:posOffset>363220</wp:posOffset>
+                        <wp:posOffset>223520</wp:posOffset>
                       </wp:positionH>
                       <wp:positionV relativeFrom="paragraph">
-                        <wp:posOffset>77470</wp:posOffset>
+                        <wp:posOffset>114300</wp:posOffset>
                       </wp:positionV>
-                      <wp:extent cx="381000" cy="19050"/>
-                      <wp:effectExtent l="0" t="57150" r="38100" b="76200"/>
+                      <wp:extent cx="9525" cy="485775"/>
+                      <wp:effectExtent l="76200" t="0" r="66675" b="47625"/>
                       <wp:wrapNone/>
-                      <wp:docPr id="14" name="Conector recto de flecha 14"/>
+                      <wp:docPr id="22" name="Conector recto de flecha 22"/>
                       <wp:cNvGraphicFramePr/>
                       <a:graphic xmlns:a="http://schemas.openxmlformats.org/drawingml/2006/main">
                         <a:graphicData uri="http://schemas.microsoft.com/office/word/2010/wordprocessingShape">
                           <wps:wsp>
                             <wps:cNvCnPr/>
                             <wps:spPr>
-                              <a:xfrm flipV="1">
+                              <a:xfrm flipH="1">
                                 <a:off x="0" y="0"/>
-                                <a:ext cx="381000" cy="19050"/>
+                                <a:ext cx="9525" cy="485775"/>
                               </a:xfrm>
                               <a:prstGeom prst="straightConnector1">
                                 <a:avLst/>
@@ -2338,7 +2376,7 @@
                 </mc:Choice>
                 <mc:Fallback>
                   <w:pict>
-                    <v:shape w14:anchorId="50E29575" id="Conector recto de flecha 14" o:spid="_x0000_s1026" type="#_x0000_t32" style="position:absolute;margin-left:28.6pt;margin-top:6.1pt;width:30pt;height:1.5pt;flip:y;z-index:251671552;visibility:visible;mso-wrap-style:square;mso-wrap-distance-left:9pt;mso-wrap-distance-top:0;mso-wrap-distance-right:9pt;mso-wrap-distance-bottom:0;mso-position-horizontal:absolute;mso-position-horizontal-relative:text;mso-position-vertical:absolute;mso-position-vertical-relative:text" o:gfxdata="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" strokecolor="black [3200]" strokeweight=".5pt">
+                    <v:shape w14:anchorId="50963062" id="Conector recto de flecha 22" o:spid="_x0000_s1026" type="#_x0000_t32" style="position:absolute;margin-left:17.6pt;margin-top:9pt;width:.75pt;height:38.25pt;flip:x;z-index:251680768;visibility:visible;mso-wrap-style:square;mso-wrap-distance-left:9pt;mso-wrap-distance-top:0;mso-wrap-distance-right:9pt;mso-wrap-distance-bottom:0;mso-position-horizontal:absolute;mso-position-horizontal-relative:text;mso-position-vertical:absolute;mso-position-vertical-relative:text" o:gfxdata="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" strokecolor="black [3200]" strokeweight=".5pt">
                       <v:stroke endarrow="block" joinstyle="miter"/>
                     </v:shape>
                   </w:pict>
@@ -2350,7 +2388,18 @@
         <w:tc>
           <w:tcPr>
             <w:tcW w:w="850" w:type="dxa"/>
-            <w:shd w:val="clear" w:color="auto" w:fill="C00000"/>
+          </w:tcPr>
+          <w:p/>
+        </w:tc>
+        <w:tc>
+          <w:tcPr>
+            <w:tcW w:w="850" w:type="dxa"/>
+          </w:tcPr>
+          <w:p/>
+        </w:tc>
+        <w:tc>
+          <w:tcPr>
+            <w:tcW w:w="850" w:type="dxa"/>
           </w:tcPr>
           <w:p/>
         </w:tc>
@@ -2371,7 +2420,6 @@
         <w:tc>
           <w:tcPr>
             <w:tcW w:w="849" w:type="dxa"/>
-            <w:shd w:val="clear" w:color="auto" w:fill="000000" w:themeFill="text1"/>
           </w:tcPr>
           <w:p/>
         </w:tc>
@@ -2397,6 +2445,136 @@
         <w:tc>
           <w:tcPr>
             <w:tcW w:w="850" w:type="dxa"/>
+          </w:tcPr>
+          <w:p/>
+        </w:tc>
+        <w:tc>
+          <w:tcPr>
+            <w:tcW w:w="850" w:type="dxa"/>
+          </w:tcPr>
+          <w:p/>
+        </w:tc>
+        <w:tc>
+          <w:tcPr>
+            <w:tcW w:w="850" w:type="dxa"/>
+          </w:tcPr>
+          <w:p/>
+        </w:tc>
+        <w:tc>
+          <w:tcPr>
+            <w:tcW w:w="850" w:type="dxa"/>
+          </w:tcPr>
+          <w:p/>
+        </w:tc>
+      </w:tr>
+      <w:tr>
+        <w:tc>
+          <w:tcPr>
+            <w:tcW w:w="849" w:type="dxa"/>
+          </w:tcPr>
+          <w:p/>
+        </w:tc>
+        <w:tc>
+          <w:tcPr>
+            <w:tcW w:w="849" w:type="dxa"/>
+          </w:tcPr>
+          <w:p/>
+        </w:tc>
+        <w:tc>
+          <w:tcPr>
+            <w:tcW w:w="849" w:type="dxa"/>
+            <w:shd w:val="clear" w:color="auto" w:fill="000000" w:themeFill="text1"/>
+          </w:tcPr>
+          <w:p/>
+        </w:tc>
+        <w:tc>
+          <w:tcPr>
+            <w:tcW w:w="849" w:type="dxa"/>
+          </w:tcPr>
+          <w:p/>
+        </w:tc>
+        <w:tc>
+          <w:tcPr>
+            <w:tcW w:w="849" w:type="dxa"/>
+            <w:shd w:val="clear" w:color="auto" w:fill="000000" w:themeFill="text1"/>
+          </w:tcPr>
+          <w:p/>
+        </w:tc>
+        <w:tc>
+          <w:tcPr>
+            <w:tcW w:w="849" w:type="dxa"/>
+          </w:tcPr>
+          <w:p/>
+        </w:tc>
+        <w:tc>
+          <w:tcPr>
+            <w:tcW w:w="850" w:type="dxa"/>
+          </w:tcPr>
+          <w:p/>
+        </w:tc>
+        <w:tc>
+          <w:tcPr>
+            <w:tcW w:w="850" w:type="dxa"/>
+          </w:tcPr>
+          <w:p/>
+        </w:tc>
+        <w:tc>
+          <w:tcPr>
+            <w:tcW w:w="850" w:type="dxa"/>
+          </w:tcPr>
+          <w:p/>
+        </w:tc>
+        <w:tc>
+          <w:tcPr>
+            <w:tcW w:w="850" w:type="dxa"/>
+            <w:shd w:val="clear" w:color="auto" w:fill="FFFFFF" w:themeFill="background1"/>
+          </w:tcPr>
+          <w:p/>
+        </w:tc>
+      </w:tr>
+      <w:tr>
+        <w:tc>
+          <w:tcPr>
+            <w:tcW w:w="849" w:type="dxa"/>
+          </w:tcPr>
+          <w:p/>
+        </w:tc>
+        <w:tc>
+          <w:tcPr>
+            <w:tcW w:w="849" w:type="dxa"/>
+          </w:tcPr>
+          <w:p/>
+        </w:tc>
+        <w:tc>
+          <w:tcPr>
+            <w:tcW w:w="849" w:type="dxa"/>
+            <w:shd w:val="clear" w:color="auto" w:fill="000000" w:themeFill="text1"/>
+          </w:tcPr>
+          <w:p/>
+        </w:tc>
+        <w:tc>
+          <w:tcPr>
+            <w:tcW w:w="849" w:type="dxa"/>
+          </w:tcPr>
+          <w:p/>
+        </w:tc>
+        <w:tc>
+          <w:tcPr>
+            <w:tcW w:w="849" w:type="dxa"/>
+            <w:shd w:val="clear" w:color="auto" w:fill="000000" w:themeFill="text1"/>
+          </w:tcPr>
+          <w:p/>
+        </w:tc>
+        <w:tc>
+          <w:tcPr>
+            <w:tcW w:w="849" w:type="dxa"/>
+          </w:tcPr>
+          <w:p/>
+        </w:tc>
+        <w:tc>
+          <w:tcPr>
+            <w:tcW w:w="850" w:type="dxa"/>
+            <w:shd w:val="clear" w:color="auto" w:fill="FF0000"/>
           </w:tcPr>
           <w:p/>
         </w:tc>
@@ -2437,16 +2615,17 @@
         <w:rPr>
           <w:noProof/>
         </w:rPr>
+        <w:lastRenderedPageBreak/>
         <mc:AlternateContent>
           <mc:Choice Requires="wps">
             <w:drawing>
-              <wp:anchor distT="228600" distB="228600" distL="228600" distR="228600" simplePos="0" relativeHeight="251661312" behindDoc="1" locked="0" layoutInCell="1" allowOverlap="1" wp14:anchorId="4235FCC1" wp14:editId="07209977">
+              <wp:anchor distT="228600" distB="228600" distL="228600" distR="228600" simplePos="0" relativeHeight="251661312" behindDoc="1" locked="0" layoutInCell="1" allowOverlap="1" wp14:anchorId="4235FCC1" wp14:editId="744514DB">
                 <wp:simplePos x="0" y="0"/>
                 <wp:positionH relativeFrom="margin">
                   <wp:posOffset>-635</wp:posOffset>
                 </wp:positionH>
                 <wp:positionV relativeFrom="margin">
-                  <wp:posOffset>5148580</wp:posOffset>
+                  <wp:posOffset>5501005</wp:posOffset>
                 </wp:positionV>
                 <wp:extent cx="5400675" cy="1485900"/>
                 <wp:effectExtent l="0" t="0" r="9525" b="0"/>
@@ -2683,7 +2862,7 @@
           </mc:Choice>
           <mc:Fallback>
             <w:pict>
-              <v:shape w14:anchorId="4235FCC1" id="Cuadro de texto 2" o:spid="_x0000_s1027" type="#_x0000_t202" style="position:absolute;margin-left:-.05pt;margin-top:405.4pt;width:425.25pt;height:117pt;z-index:-251655168;visibility:visible;mso-wrap-style:square;mso-width-percent:0;mso-height-percent:0;mso-wrap-distance-left:18pt;mso-wrap-distance-top:18pt;mso-wrap-distance-right:18pt;mso-wrap-distance-bottom:18pt;mso-position-horizontal:absolute;mso-position-horizontal-relative:margin;mso-position-vertical:absolute;mso-position-vertical-relative:margin;mso-width-percent:0;mso-height-percent:0;mso-width-relative:margin;mso-height-relative:margin;v-text-anchor:top" o:gfxdata="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" fillcolor="#e9e8e8 [2899]" stroked="f" strokeweight=".5pt">
+              <v:shape w14:anchorId="4235FCC1" id="Cuadro de texto 2" o:spid="_x0000_s1027" type="#_x0000_t202" style="position:absolute;margin-left:-.05pt;margin-top:433.15pt;width:425.25pt;height:117pt;z-index:-251655168;visibility:visible;mso-wrap-style:square;mso-width-percent:0;mso-height-percent:0;mso-wrap-distance-left:18pt;mso-wrap-distance-top:18pt;mso-wrap-distance-right:18pt;mso-wrap-distance-bottom:18pt;mso-position-horizontal:absolute;mso-position-horizontal-relative:margin;mso-position-vertical:absolute;mso-position-vertical-relative:margin;mso-width-percent:0;mso-height-percent:0;mso-width-relative:margin;mso-height-relative:margin;v-text-anchor:top" o:gfxdata="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" fillcolor="#e9e8e8 [2899]" stroked="f" strokeweight=".5pt">
                 <v:fill color2="#e1e0e0 [3139]" rotate="t" focusposition=".5,.5" focussize="-.5,-.5" focus="100%" type="gradientRadial"/>
                 <v:textbox inset="14.4pt,14.4pt,14.4pt,14.4pt">
                   <w:txbxContent>
@@ -2913,6 +3092,9 @@
     </w:p>
     <w:p>
       <w:r>
+        <w:rPr>
+          <w:noProof/>
+        </w:rPr>
         <w:drawing>
           <wp:inline distT="0" distB="0" distL="0" distR="0" wp14:anchorId="10183A75" wp14:editId="1F87672F">
             <wp:extent cx="5238750" cy="1833932"/>
@@ -3012,6 +3194,9 @@
         </w:numPr>
       </w:pPr>
       <w:r>
+        <w:rPr>
+          <w:noProof/>
+        </w:rPr>
         <w:drawing>
           <wp:anchor distT="0" distB="0" distL="114300" distR="114300" simplePos="0" relativeHeight="251674624" behindDoc="0" locked="0" layoutInCell="1" allowOverlap="1" wp14:anchorId="4494AF64" wp14:editId="5462EBCC">
             <wp:simplePos x="0" y="0"/>
@@ -3085,13 +3270,7 @@
             <w:rPr>
               <w:rFonts w:ascii="Cambria Math" w:hAnsi="Cambria Math"/>
             </w:rPr>
-            <m:t>l</m:t>
-          </m:r>
-          <m:r>
-            <w:rPr>
-              <w:rFonts w:ascii="Cambria Math" w:hAnsi="Cambria Math"/>
-            </w:rPr>
-            <m:t>ongitud</m:t>
+            <m:t>longitud</m:t>
           </m:r>
           <m:d>
             <m:dPr>
@@ -3202,13 +3381,7 @@
             <w:rPr>
               <w:rFonts w:ascii="Cambria Math" w:hAnsi="Cambria Math"/>
             </w:rPr>
-            <m:t>l</m:t>
-          </m:r>
-          <m:r>
-            <w:rPr>
-              <w:rFonts w:ascii="Cambria Math" w:hAnsi="Cambria Math"/>
-            </w:rPr>
-            <m:t>ongitud</m:t>
+            <m:t>longitud</m:t>
           </m:r>
           <m:d>
             <m:dPr>
@@ -3280,13 +3453,7 @@
             <w:rPr>
               <w:rFonts w:ascii="Cambria Math" w:hAnsi="Cambria Math"/>
             </w:rPr>
-            <m:t>,x,n&gt;)</m:t>
-          </m:r>
-          <m:r>
-            <w:rPr>
-              <w:rFonts w:ascii="Cambria Math" w:hAnsi="Cambria Math"/>
-            </w:rPr>
-            <m:t xml:space="preserve"> </m:t>
+            <m:t xml:space="preserve">,x,n&gt;) </m:t>
           </m:r>
         </m:oMath>
       </m:oMathPara>
@@ -3296,6 +3463,9 @@
         <w:ind w:firstLine="708"/>
       </w:pPr>
       <w:r>
+        <w:rPr>
+          <w:noProof/>
+        </w:rPr>
         <w:drawing>
           <wp:anchor distT="0" distB="0" distL="114300" distR="114300" simplePos="0" relativeHeight="251673600" behindDoc="0" locked="0" layoutInCell="1" allowOverlap="1" wp14:anchorId="350319AB" wp14:editId="60A8E8AA">
             <wp:simplePos x="0" y="0"/>
@@ -3417,6 +3587,9 @@
         <w:tab/>
       </w:r>
       <w:r>
+        <w:rPr>
+          <w:noProof/>
+        </w:rPr>
         <w:drawing>
           <wp:inline distT="0" distB="0" distL="0" distR="0" wp14:anchorId="2A3E3D90" wp14:editId="30CC97C1">
             <wp:extent cx="1352550" cy="1352550"/>
@@ -3460,6 +3633,9 @@
         <w:tab/>
       </w:r>
       <w:r>
+        <w:rPr>
+          <w:noProof/>
+        </w:rPr>
         <w:drawing>
           <wp:inline distT="0" distB="0" distL="0" distR="0" wp14:anchorId="336C2845" wp14:editId="179C5C27">
             <wp:extent cx="1343025" cy="1356966"/>
@@ -3607,13 +3783,7 @@
           <w:rPr>
             <w:rFonts w:ascii="Cambria Math" w:hAnsi="Cambria Math"/>
           </w:rPr>
-          <m:t>&lt;l</m:t>
-        </m:r>
-        <m:r>
-          <w:rPr>
-            <w:rFonts w:ascii="Cambria Math" w:hAnsi="Cambria Math"/>
-          </w:rPr>
-          <m:t>ongitud</m:t>
+          <m:t>&lt;longitud</m:t>
         </m:r>
         <m:d>
           <m:dPr>
@@ -3873,51 +4043,57 @@
                                 <w:ilvl w:val="0"/>
                                 <w:numId w:val="5"/>
                               </w:numPr>
+                              <w:rPr>
+                                <w:lang w:val="en-US"/>
+                              </w:rPr>
                             </w:pPr>
+                            <w:r>
+                              <w:rPr>
+                                <w:lang w:val="en-US"/>
+                              </w:rPr>
+                              <w:t xml:space="preserve">For all n € </w:t>
+                            </w:r>
                             <w:proofErr w:type="spellStart"/>
                             <w:r>
-                              <w:t>For</w:t>
+                              <w:rPr>
+                                <w:lang w:val="en-US"/>
+                              </w:rPr>
+                              <w:t>vecinos</w:t>
                             </w:r>
                             <w:proofErr w:type="spellEnd"/>
                             <w:r>
-                              <w:t xml:space="preserve"> </w:t>
-                            </w:r>
-                            <w:proofErr w:type="spellStart"/>
-                            <w:r>
-                              <w:t>all</w:t>
-                            </w:r>
-                            <w:proofErr w:type="spellEnd"/>
-                            <w:r>
-                              <w:t xml:space="preserve"> n € vecinos(x) do</w:t>
+                              <w:rPr>
+                                <w:lang w:val="en-US"/>
+                              </w:rPr>
+                              <w:t>(x) do</w:t>
                             </w:r>
                           </w:p>
                           <w:p>
                             <w:pPr>
                               <w:pStyle w:val="Sinespaciado"/>
                               <w:ind w:left="1416"/>
+                              <w:rPr>
+                                <w:lang w:val="en-US"/>
+                              </w:rPr>
                             </w:pPr>
                             <w:r>
-                              <w:t xml:space="preserve">n &lt;- </w:t>
+                              <w:rPr>
+                                <w:lang w:val="en-US"/>
+                              </w:rPr>
+                              <w:t xml:space="preserve">n &lt;- jump (x, </w:t>
                             </w:r>
-                            <w:proofErr w:type="spellStart"/>
-                            <w:r>
-                              <w:t>jump</w:t>
-                            </w:r>
-                            <w:proofErr w:type="spellEnd"/>
-                            <w:r>
-                              <w:t xml:space="preserve"> (x, </w:t>
-                            </w:r>
-                            <w:proofErr w:type="spellStart"/>
                             <w:proofErr w:type="gramStart"/>
                             <w:r>
-                              <w:t>direction</w:t>
-                            </w:r>
-                            <w:proofErr w:type="spellEnd"/>
-                            <w:r>
-                              <w:t>(</w:t>
+                              <w:rPr>
+                                <w:lang w:val="en-US"/>
+                              </w:rPr>
+                              <w:t>direction(</w:t>
                             </w:r>
                             <w:proofErr w:type="gramEnd"/>
                             <w:r>
+                              <w:rPr>
+                                <w:lang w:val="en-US"/>
+                              </w:rPr>
                               <w:t>x, n), s, g)</w:t>
                             </w:r>
                           </w:p>
@@ -4007,51 +4183,57 @@
                           <w:ilvl w:val="0"/>
                           <w:numId w:val="5"/>
                         </w:numPr>
+                        <w:rPr>
+                          <w:lang w:val="en-US"/>
+                        </w:rPr>
                       </w:pPr>
+                      <w:r>
+                        <w:rPr>
+                          <w:lang w:val="en-US"/>
+                        </w:rPr>
+                        <w:t xml:space="preserve">For all n € </w:t>
+                      </w:r>
                       <w:proofErr w:type="spellStart"/>
                       <w:r>
-                        <w:t>For</w:t>
+                        <w:rPr>
+                          <w:lang w:val="en-US"/>
+                        </w:rPr>
+                        <w:t>vecinos</w:t>
                       </w:r>
                       <w:proofErr w:type="spellEnd"/>
                       <w:r>
-                        <w:t xml:space="preserve"> </w:t>
-                      </w:r>
-                      <w:proofErr w:type="spellStart"/>
-                      <w:r>
-                        <w:t>all</w:t>
-                      </w:r>
-                      <w:proofErr w:type="spellEnd"/>
-                      <w:r>
-                        <w:t xml:space="preserve"> n € vecinos(x) do</w:t>
+                        <w:rPr>
+                          <w:lang w:val="en-US"/>
+                        </w:rPr>
+                        <w:t>(x) do</w:t>
                       </w:r>
                     </w:p>
                     <w:p>
                       <w:pPr>
                         <w:pStyle w:val="Sinespaciado"/>
                         <w:ind w:left="1416"/>
+                        <w:rPr>
+                          <w:lang w:val="en-US"/>
+                        </w:rPr>
                       </w:pPr>
                       <w:r>
-                        <w:t xml:space="preserve">n &lt;- </w:t>
+                        <w:rPr>
+                          <w:lang w:val="en-US"/>
+                        </w:rPr>
+                        <w:t xml:space="preserve">n &lt;- jump (x, </w:t>
                       </w:r>
-                      <w:proofErr w:type="spellStart"/>
-                      <w:r>
-                        <w:t>jump</w:t>
-                      </w:r>
-                      <w:proofErr w:type="spellEnd"/>
-                      <w:r>
-                        <w:t xml:space="preserve"> (x, </w:t>
-                      </w:r>
-                      <w:proofErr w:type="spellStart"/>
                       <w:proofErr w:type="gramStart"/>
                       <w:r>
-                        <w:t>direction</w:t>
-                      </w:r>
-                      <w:proofErr w:type="spellEnd"/>
-                      <w:r>
-                        <w:t>(</w:t>
+                        <w:rPr>
+                          <w:lang w:val="en-US"/>
+                        </w:rPr>
+                        <w:t>direction(</w:t>
                       </w:r>
                       <w:proofErr w:type="gramEnd"/>
                       <w:r>
+                        <w:rPr>
+                          <w:lang w:val="en-US"/>
+                        </w:rPr>
                         <w:t>x, n), s, g)</w:t>
                       </w:r>
                     </w:p>
@@ -4171,16 +4353,7 @@
                               <w:pStyle w:val="Sinespaciado"/>
                             </w:pPr>
                             <w:r>
-                              <w:t>Siendo s el nodo de partida, g el nodo objetivo</w:t>
-                            </w:r>
-                            <w:r>
-                              <w:t>,</w:t>
-                            </w:r>
-                            <w:r>
-                              <w:t xml:space="preserve"> x el nodo actual</w:t>
-                            </w:r>
-                            <w:r>
-                              <w:t xml:space="preserve"> y d la dirección:</w:t>
+                              <w:t>Siendo s el nodo de partida, g el nodo objetivo, x el nodo actual y d la dirección:</w:t>
                             </w:r>
                           </w:p>
                           <w:p>
@@ -4204,7 +4377,15 @@
                               </w:numPr>
                             </w:pPr>
                             <w:r>
-                              <w:t xml:space="preserve">Si n es un obstáculo o esta fuera de la malla entonces devuelve </w:t>
+                              <w:t xml:space="preserve">Si n es un obstáculo o </w:t>
+                            </w:r>
+                            <w:proofErr w:type="spellStart"/>
+                            <w:r>
+                              <w:t>esta</w:t>
+                            </w:r>
+                            <w:proofErr w:type="spellEnd"/>
+                            <w:r>
+                              <w:t xml:space="preserve"> fuera de la malla entonces devuelve </w:t>
                             </w:r>
                             <w:proofErr w:type="spellStart"/>
                             <w:r>
@@ -4255,29 +4436,42 @@
                             <w:pPr>
                               <w:pStyle w:val="Sinespaciado"/>
                               <w:ind w:left="1416"/>
+                              <w:rPr>
+                                <w:lang w:val="en-US"/>
+                              </w:rPr>
                             </w:pPr>
+                            <w:r>
+                              <w:rPr>
+                                <w:lang w:val="en-US"/>
+                              </w:rPr>
+                              <w:t xml:space="preserve">For all </w:t>
+                            </w:r>
                             <w:proofErr w:type="spellStart"/>
                             <w:r>
-                              <w:t>For</w:t>
+                              <w:rPr>
+                                <w:lang w:val="en-US"/>
+                              </w:rPr>
+                              <w:t>i</w:t>
                             </w:r>
                             <w:proofErr w:type="spellEnd"/>
                             <w:r>
+                              <w:rPr>
+                                <w:lang w:val="en-US"/>
+                              </w:rPr>
                               <w:t xml:space="preserve"> </w:t>
-                            </w:r>
-                            <w:proofErr w:type="spellStart"/>
-                            <w:r>
-                              <w:t>all</w:t>
-                            </w:r>
-                            <w:proofErr w:type="spellEnd"/>
-                            <w:r>
-                              <w:t xml:space="preserve"> i </w:t>
                             </w:r>
                             <w:proofErr w:type="gramStart"/>
                             <w:r>
+                              <w:rPr>
+                                <w:lang w:val="en-US"/>
+                              </w:rPr>
                               <w:t>€[</w:t>
                             </w:r>
                             <w:proofErr w:type="gramEnd"/>
                             <w:r>
+                              <w:rPr>
+                                <w:lang w:val="en-US"/>
+                              </w:rPr>
                               <w:t>1,2] do</w:t>
                             </w:r>
                           </w:p>
@@ -4285,96 +4479,58 @@
                             <w:pPr>
                               <w:pStyle w:val="Sinespaciado"/>
                               <w:ind w:left="1416"/>
+                              <w:rPr>
+                                <w:lang w:val="en-US"/>
+                              </w:rPr>
                             </w:pPr>
                             <w:r>
+                              <w:rPr>
+                                <w:lang w:val="en-US"/>
+                              </w:rPr>
                               <w:tab/>
+                              <w:t xml:space="preserve">If </w:t>
                             </w:r>
-                            <w:proofErr w:type="spellStart"/>
-                            <w:r>
-                              <w:t>If</w:t>
-                            </w:r>
-                            <w:proofErr w:type="spellEnd"/>
-                            <w:r>
-                              <w:t xml:space="preserve"> </w:t>
-                            </w:r>
-                            <w:proofErr w:type="spellStart"/>
                             <w:proofErr w:type="gramStart"/>
                             <w:r>
-                              <w:t>jump</w:t>
-                            </w:r>
-                            <w:proofErr w:type="spellEnd"/>
-                            <w:r>
-                              <w:t>(</w:t>
+                              <w:rPr>
+                                <w:lang w:val="en-US"/>
+                              </w:rPr>
+                              <w:t>jump(</w:t>
                             </w:r>
                             <w:proofErr w:type="gramEnd"/>
                             <w:r>
-                              <w:t xml:space="preserve">n, di, s, g) </w:t>
-                            </w:r>
-                            <w:proofErr w:type="spellStart"/>
-                            <w:r>
-                              <w:t>is</w:t>
-                            </w:r>
-                            <w:proofErr w:type="spellEnd"/>
-                            <w:r>
-                              <w:t xml:space="preserve"> </w:t>
-                            </w:r>
-                            <w:proofErr w:type="spellStart"/>
-                            <w:r>
-                              <w:t>not</w:t>
-                            </w:r>
-                            <w:proofErr w:type="spellEnd"/>
-                            <w:r>
-                              <w:t xml:space="preserve"> </w:t>
-                            </w:r>
-                            <w:proofErr w:type="spellStart"/>
-                            <w:r>
-                              <w:t>null</w:t>
-                            </w:r>
-                            <w:proofErr w:type="spellEnd"/>
-                            <w:r>
-                              <w:t xml:space="preserve"> </w:t>
-                            </w:r>
-                            <w:proofErr w:type="spellStart"/>
-                            <w:r>
-                              <w:t>then</w:t>
-                            </w:r>
-                            <w:proofErr w:type="spellEnd"/>
-                            <w:r>
-                              <w:t xml:space="preserve"> </w:t>
-                            </w:r>
-                            <w:proofErr w:type="spellStart"/>
-                            <w:r>
-                              <w:t>return</w:t>
-                            </w:r>
-                            <w:proofErr w:type="spellEnd"/>
-                            <w:r>
-                              <w:t xml:space="preserve"> n</w:t>
+                              <w:rPr>
+                                <w:lang w:val="en-US"/>
+                              </w:rPr>
+                              <w:t>n, di, s, g) is not null then return n</w:t>
                             </w:r>
                           </w:p>
                           <w:p>
                             <w:pPr>
                               <w:pStyle w:val="Sinespaciado"/>
                               <w:ind w:left="1416"/>
+                              <w:rPr>
+                                <w:lang w:val="en-US"/>
+                              </w:rPr>
                             </w:pPr>
-                            <w:proofErr w:type="spellStart"/>
                             <w:r>
-                              <w:t>Return</w:t>
+                              <w:rPr>
+                                <w:lang w:val="en-US"/>
+                              </w:rPr>
+                              <w:t xml:space="preserve">Return </w:t>
                             </w:r>
-                            <w:proofErr w:type="spellEnd"/>
-                            <w:r>
-                              <w:t xml:space="preserve"> </w:t>
-                            </w:r>
-                            <w:proofErr w:type="spellStart"/>
                             <w:proofErr w:type="gramStart"/>
                             <w:r>
-                              <w:t>jump</w:t>
-                            </w:r>
-                            <w:proofErr w:type="spellEnd"/>
-                            <w:r>
-                              <w:t>(</w:t>
+                              <w:rPr>
+                                <w:lang w:val="en-US"/>
+                              </w:rPr>
+                              <w:t>jump(</w:t>
                             </w:r>
                             <w:proofErr w:type="gramEnd"/>
                             <w:r>
+                              <w:rPr>
+                                <w:lang w:val="en-US"/>
+                              </w:rPr>
                               <w:t>n, d, s, g)</w:t>
                             </w:r>
                           </w:p>
@@ -4409,16 +4565,7 @@
                         <w:pStyle w:val="Sinespaciado"/>
                       </w:pPr>
                       <w:r>
-                        <w:t>Siendo s el nodo de partida, g el nodo objetivo</w:t>
-                      </w:r>
-                      <w:r>
-                        <w:t>,</w:t>
-                      </w:r>
-                      <w:r>
-                        <w:t xml:space="preserve"> x el nodo actual</w:t>
-                      </w:r>
-                      <w:r>
-                        <w:t xml:space="preserve"> y d la dirección:</w:t>
+                        <w:t>Siendo s el nodo de partida, g el nodo objetivo, x el nodo actual y d la dirección:</w:t>
                       </w:r>
                     </w:p>
                     <w:p>
@@ -4442,7 +4589,15 @@
                         </w:numPr>
                       </w:pPr>
                       <w:r>
-                        <w:t xml:space="preserve">Si n es un obstáculo o esta fuera de la malla entonces devuelve </w:t>
+                        <w:t xml:space="preserve">Si n es un obstáculo o </w:t>
+                      </w:r>
+                      <w:proofErr w:type="spellStart"/>
+                      <w:r>
+                        <w:t>esta</w:t>
+                      </w:r>
+                      <w:proofErr w:type="spellEnd"/>
+                      <w:r>
+                        <w:t xml:space="preserve"> fuera de la malla entonces devuelve </w:t>
                       </w:r>
                       <w:proofErr w:type="spellStart"/>
                       <w:r>
@@ -4493,29 +4648,42 @@
                       <w:pPr>
                         <w:pStyle w:val="Sinespaciado"/>
                         <w:ind w:left="1416"/>
+                        <w:rPr>
+                          <w:lang w:val="en-US"/>
+                        </w:rPr>
                       </w:pPr>
+                      <w:r>
+                        <w:rPr>
+                          <w:lang w:val="en-US"/>
+                        </w:rPr>
+                        <w:t xml:space="preserve">For all </w:t>
+                      </w:r>
                       <w:proofErr w:type="spellStart"/>
                       <w:r>
-                        <w:t>For</w:t>
+                        <w:rPr>
+                          <w:lang w:val="en-US"/>
+                        </w:rPr>
+                        <w:t>i</w:t>
                       </w:r>
                       <w:proofErr w:type="spellEnd"/>
                       <w:r>
+                        <w:rPr>
+                          <w:lang w:val="en-US"/>
+                        </w:rPr>
                         <w:t xml:space="preserve"> </w:t>
-                      </w:r>
-                      <w:proofErr w:type="spellStart"/>
-                      <w:r>
-                        <w:t>all</w:t>
-                      </w:r>
-                      <w:proofErr w:type="spellEnd"/>
-                      <w:r>
-                        <w:t xml:space="preserve"> i </w:t>
                       </w:r>
                       <w:proofErr w:type="gramStart"/>
                       <w:r>
+                        <w:rPr>
+                          <w:lang w:val="en-US"/>
+                        </w:rPr>
                         <w:t>€[</w:t>
                       </w:r>
                       <w:proofErr w:type="gramEnd"/>
                       <w:r>
+                        <w:rPr>
+                          <w:lang w:val="en-US"/>
+                        </w:rPr>
                         <w:t>1,2] do</w:t>
                       </w:r>
                     </w:p>
@@ -4523,96 +4691,58 @@
                       <w:pPr>
                         <w:pStyle w:val="Sinespaciado"/>
                         <w:ind w:left="1416"/>
+                        <w:rPr>
+                          <w:lang w:val="en-US"/>
+                        </w:rPr>
                       </w:pPr>
                       <w:r>
+                        <w:rPr>
+                          <w:lang w:val="en-US"/>
+                        </w:rPr>
                         <w:tab/>
+                        <w:t xml:space="preserve">If </w:t>
                       </w:r>
-                      <w:proofErr w:type="spellStart"/>
-                      <w:r>
-                        <w:t>If</w:t>
-                      </w:r>
-                      <w:proofErr w:type="spellEnd"/>
-                      <w:r>
-                        <w:t xml:space="preserve"> </w:t>
-                      </w:r>
-                      <w:proofErr w:type="spellStart"/>
                       <w:proofErr w:type="gramStart"/>
                       <w:r>
-                        <w:t>jump</w:t>
-                      </w:r>
-                      <w:proofErr w:type="spellEnd"/>
-                      <w:r>
-                        <w:t>(</w:t>
+                        <w:rPr>
+                          <w:lang w:val="en-US"/>
+                        </w:rPr>
+                        <w:t>jump(</w:t>
                       </w:r>
                       <w:proofErr w:type="gramEnd"/>
                       <w:r>
-                        <w:t xml:space="preserve">n, di, s, g) </w:t>
-                      </w:r>
-                      <w:proofErr w:type="spellStart"/>
-                      <w:r>
-                        <w:t>is</w:t>
-                      </w:r>
-                      <w:proofErr w:type="spellEnd"/>
-                      <w:r>
-                        <w:t xml:space="preserve"> </w:t>
-                      </w:r>
-                      <w:proofErr w:type="spellStart"/>
-                      <w:r>
-                        <w:t>not</w:t>
-                      </w:r>
-                      <w:proofErr w:type="spellEnd"/>
-                      <w:r>
-                        <w:t xml:space="preserve"> </w:t>
-                      </w:r>
-                      <w:proofErr w:type="spellStart"/>
-                      <w:r>
-                        <w:t>null</w:t>
-                      </w:r>
-                      <w:proofErr w:type="spellEnd"/>
-                      <w:r>
-                        <w:t xml:space="preserve"> </w:t>
-                      </w:r>
-                      <w:proofErr w:type="spellStart"/>
-                      <w:r>
-                        <w:t>then</w:t>
-                      </w:r>
-                      <w:proofErr w:type="spellEnd"/>
-                      <w:r>
-                        <w:t xml:space="preserve"> </w:t>
-                      </w:r>
-                      <w:proofErr w:type="spellStart"/>
-                      <w:r>
-                        <w:t>return</w:t>
-                      </w:r>
-                      <w:proofErr w:type="spellEnd"/>
-                      <w:r>
-                        <w:t xml:space="preserve"> n</w:t>
+                        <w:rPr>
+                          <w:lang w:val="en-US"/>
+                        </w:rPr>
+                        <w:t>n, di, s, g) is not null then return n</w:t>
                       </w:r>
                     </w:p>
                     <w:p>
                       <w:pPr>
                         <w:pStyle w:val="Sinespaciado"/>
                         <w:ind w:left="1416"/>
+                        <w:rPr>
+                          <w:lang w:val="en-US"/>
+                        </w:rPr>
                       </w:pPr>
-                      <w:proofErr w:type="spellStart"/>
                       <w:r>
-                        <w:t>Return</w:t>
+                        <w:rPr>
+                          <w:lang w:val="en-US"/>
+                        </w:rPr>
+                        <w:t xml:space="preserve">Return </w:t>
                       </w:r>
-                      <w:proofErr w:type="spellEnd"/>
-                      <w:r>
-                        <w:t xml:space="preserve"> </w:t>
-                      </w:r>
-                      <w:proofErr w:type="spellStart"/>
                       <w:proofErr w:type="gramStart"/>
                       <w:r>
-                        <w:t>jump</w:t>
-                      </w:r>
-                      <w:proofErr w:type="spellEnd"/>
-                      <w:r>
-                        <w:t>(</w:t>
+                        <w:rPr>
+                          <w:lang w:val="en-US"/>
+                        </w:rPr>
+                        <w:t>jump(</w:t>
                       </w:r>
                       <w:proofErr w:type="gramEnd"/>
                       <w:r>
+                        <w:rPr>
+                          <w:lang w:val="en-US"/>
+                        </w:rPr>
                         <w:t>n, d, s, g)</w:t>
                       </w:r>
                     </w:p>
@@ -4628,7 +4758,6 @@
         <w:t>La función salto definida en la Definición 2, podemos verla en el siguiente código:</w:t>
       </w:r>
     </w:p>
-    <w:p/>
     <w:sectPr>
       <w:pgSz w:w="11906" w:h="16838"/>
       <w:pgMar w:top="1417" w:right="1701" w:bottom="1417" w:left="1701" w:header="708" w:footer="708" w:gutter="0"/>
@@ -4728,6 +4857,118 @@
     </w:lvl>
   </w:abstractNum>
   <w:abstractNum w:abstractNumId="1" w15:restartNumberingAfterBreak="0">
+    <w:nsid w:val="31205D94"/>
+    <w:multiLevelType w:val="hybridMultilevel"/>
+    <w:tmpl w:val="36A2768C"/>
+    <w:lvl w:ilvl="0" w:tplc="78DAAAD4">
+      <w:numFmt w:val="bullet"/>
+      <w:lvlText w:val="-"/>
+      <w:lvlJc w:val="left"/>
+      <w:pPr>
+        <w:ind w:left="720" w:hanging="360"/>
+      </w:pPr>
+      <w:rPr>
+        <w:rFonts w:ascii="Calibri" w:eastAsiaTheme="minorHAnsi" w:hAnsi="Calibri" w:cs="Calibri" w:hint="default"/>
+      </w:rPr>
+    </w:lvl>
+    <w:lvl w:ilvl="1" w:tplc="0C0A0003" w:tentative="1">
+      <w:start w:val="1"/>
+      <w:numFmt w:val="bullet"/>
+      <w:lvlText w:val="o"/>
+      <w:lvlJc w:val="left"/>
+      <w:pPr>
+        <w:ind w:left="1440" w:hanging="360"/>
+      </w:pPr>
+      <w:rPr>
+        <w:rFonts w:ascii="Courier New" w:hAnsi="Courier New" w:cs="Courier New" w:hint="default"/>
+      </w:rPr>
+    </w:lvl>
+    <w:lvl w:ilvl="2" w:tplc="0C0A0005" w:tentative="1">
+      <w:start w:val="1"/>
+      <w:numFmt w:val="bullet"/>
+      <w:lvlText w:val=""/>
+      <w:lvlJc w:val="left"/>
+      <w:pPr>
+        <w:ind w:left="2160" w:hanging="360"/>
+      </w:pPr>
+      <w:rPr>
+        <w:rFonts w:ascii="Wingdings" w:hAnsi="Wingdings" w:hint="default"/>
+      </w:rPr>
+    </w:lvl>
+    <w:lvl w:ilvl="3" w:tplc="0C0A0001" w:tentative="1">
+      <w:start w:val="1"/>
+      <w:numFmt w:val="bullet"/>
+      <w:lvlText w:val=""/>
+      <w:lvlJc w:val="left"/>
+      <w:pPr>
+        <w:ind w:left="2880" w:hanging="360"/>
+      </w:pPr>
+      <w:rPr>
+        <w:rFonts w:ascii="Symbol" w:hAnsi="Symbol" w:hint="default"/>
+      </w:rPr>
+    </w:lvl>
+    <w:lvl w:ilvl="4" w:tplc="0C0A0003" w:tentative="1">
+      <w:start w:val="1"/>
+      <w:numFmt w:val="bullet"/>
+      <w:lvlText w:val="o"/>
+      <w:lvlJc w:val="left"/>
+      <w:pPr>
+        <w:ind w:left="3600" w:hanging="360"/>
+      </w:pPr>
+      <w:rPr>
+        <w:rFonts w:ascii="Courier New" w:hAnsi="Courier New" w:cs="Courier New" w:hint="default"/>
+      </w:rPr>
+    </w:lvl>
+    <w:lvl w:ilvl="5" w:tplc="0C0A0005" w:tentative="1">
+      <w:start w:val="1"/>
+      <w:numFmt w:val="bullet"/>
+      <w:lvlText w:val=""/>
+      <w:lvlJc w:val="left"/>
+      <w:pPr>
+        <w:ind w:left="4320" w:hanging="360"/>
+      </w:pPr>
+      <w:rPr>
+        <w:rFonts w:ascii="Wingdings" w:hAnsi="Wingdings" w:hint="default"/>
+      </w:rPr>
+    </w:lvl>
+    <w:lvl w:ilvl="6" w:tplc="0C0A0001" w:tentative="1">
+      <w:start w:val="1"/>
+      <w:numFmt w:val="bullet"/>
+      <w:lvlText w:val=""/>
+      <w:lvlJc w:val="left"/>
+      <w:pPr>
+        <w:ind w:left="5040" w:hanging="360"/>
+      </w:pPr>
+      <w:rPr>
+        <w:rFonts w:ascii="Symbol" w:hAnsi="Symbol" w:hint="default"/>
+      </w:rPr>
+    </w:lvl>
+    <w:lvl w:ilvl="7" w:tplc="0C0A0003" w:tentative="1">
+      <w:start w:val="1"/>
+      <w:numFmt w:val="bullet"/>
+      <w:lvlText w:val="o"/>
+      <w:lvlJc w:val="left"/>
+      <w:pPr>
+        <w:ind w:left="5760" w:hanging="360"/>
+      </w:pPr>
+      <w:rPr>
+        <w:rFonts w:ascii="Courier New" w:hAnsi="Courier New" w:cs="Courier New" w:hint="default"/>
+      </w:rPr>
+    </w:lvl>
+    <w:lvl w:ilvl="8" w:tplc="0C0A0005" w:tentative="1">
+      <w:start w:val="1"/>
+      <w:numFmt w:val="bullet"/>
+      <w:lvlText w:val=""/>
+      <w:lvlJc w:val="left"/>
+      <w:pPr>
+        <w:ind w:left="6480" w:hanging="360"/>
+      </w:pPr>
+      <w:rPr>
+        <w:rFonts w:ascii="Wingdings" w:hAnsi="Wingdings" w:hint="default"/>
+      </w:rPr>
+    </w:lvl>
+  </w:abstractNum>
+  <w:abstractNum w:abstractNumId="2" w15:restartNumberingAfterBreak="0">
     <w:nsid w:val="35ED0C01"/>
     <w:multiLevelType w:val="hybridMultilevel"/>
     <w:tmpl w:val="9A228DA4"/>
@@ -4816,7 +5057,7 @@
       </w:pPr>
     </w:lvl>
   </w:abstractNum>
-  <w:abstractNum w:abstractNumId="2" w15:restartNumberingAfterBreak="0">
+  <w:abstractNum w:abstractNumId="3" w15:restartNumberingAfterBreak="0">
     <w:nsid w:val="3BF725FF"/>
     <w:multiLevelType w:val="hybridMultilevel"/>
     <w:tmpl w:val="55367184"/>
@@ -4929,7 +5170,7 @@
       </w:rPr>
     </w:lvl>
   </w:abstractNum>
-  <w:abstractNum w:abstractNumId="3" w15:restartNumberingAfterBreak="0">
+  <w:abstractNum w:abstractNumId="4" w15:restartNumberingAfterBreak="0">
     <w:nsid w:val="3EEC25E9"/>
     <w:multiLevelType w:val="hybridMultilevel"/>
     <w:tmpl w:val="48E29378"/>
@@ -5018,7 +5259,7 @@
       </w:pPr>
     </w:lvl>
   </w:abstractNum>
-  <w:abstractNum w:abstractNumId="4" w15:restartNumberingAfterBreak="0">
+  <w:abstractNum w:abstractNumId="5" w15:restartNumberingAfterBreak="0">
     <w:nsid w:val="469D2FAC"/>
     <w:multiLevelType w:val="hybridMultilevel"/>
     <w:tmpl w:val="2F507A78"/>
@@ -5107,7 +5348,7 @@
       </w:pPr>
     </w:lvl>
   </w:abstractNum>
-  <w:abstractNum w:abstractNumId="5" w15:restartNumberingAfterBreak="0">
+  <w:abstractNum w:abstractNumId="6" w15:restartNumberingAfterBreak="0">
     <w:nsid w:val="507E481E"/>
     <w:multiLevelType w:val="hybridMultilevel"/>
     <w:tmpl w:val="F6941082"/>
@@ -5220,7 +5461,7 @@
       </w:rPr>
     </w:lvl>
   </w:abstractNum>
-  <w:abstractNum w:abstractNumId="6" w15:restartNumberingAfterBreak="0">
+  <w:abstractNum w:abstractNumId="7" w15:restartNumberingAfterBreak="0">
     <w:nsid w:val="5F31267A"/>
     <w:multiLevelType w:val="hybridMultilevel"/>
     <w:tmpl w:val="A0705B08"/>
@@ -5307,25 +5548,28 @@
     </w:lvl>
   </w:abstractNum>
   <w:num w:numId="1">
-    <w:abstractNumId w:val="5"/>
+    <w:abstractNumId w:val="6"/>
   </w:num>
   <w:num w:numId="2">
-    <w:abstractNumId w:val="6"/>
+    <w:abstractNumId w:val="7"/>
   </w:num>
   <w:num w:numId="3">
     <w:abstractNumId w:val="0"/>
   </w:num>
   <w:num w:numId="4">
+    <w:abstractNumId w:val="3"/>
+  </w:num>
+  <w:num w:numId="5">
+    <w:abstractNumId w:val="4"/>
+  </w:num>
+  <w:num w:numId="6">
     <w:abstractNumId w:val="2"/>
   </w:num>
-  <w:num w:numId="5">
-    <w:abstractNumId w:val="3"/>
+  <w:num w:numId="7">
+    <w:abstractNumId w:val="5"/>
   </w:num>
-  <w:num w:numId="6">
+  <w:num w:numId="8">
     <w:abstractNumId w:val="1"/>
-  </w:num>
-  <w:num w:numId="7">
-    <w:abstractNumId w:val="4"/>
   </w:num>
 </w:numbering>
 </file>

</xml_diff>

<commit_message>
Preprocesamiento de mapa para HPA acabado
</commit_message>
<xml_diff>
--- a/Entregables/Capítulo 1.docx
+++ b/Entregables/Capítulo 1.docx
@@ -22,11 +22,9 @@
       <w:r>
         <w:t xml:space="preserve"> nodos donde n es el </w:t>
       </w:r>
-      <w:proofErr w:type="spellStart"/>
-      <w:r>
-        <w:t>numero</w:t>
-      </w:r>
-      <w:proofErr w:type="spellEnd"/>
+      <w:r>
+        <w:t>número</w:t>
+      </w:r>
       <w:r>
         <w:t xml:space="preserve"> de filas que tiene la malla y m el número de columnas. Dicho esto, podemos encontrar dos tipos de algoritmos de búsqueda válidos para esta situación:</w:t>
       </w:r>
@@ -66,12 +64,52 @@
         <w:t>, su consumo de memoria se limita al camino recorrido, a diferencia de los algoritmos de búsqueda en árbol que tienen que guardar en memoria todas las ramas que se van generand</w:t>
       </w:r>
       <w:r>
-        <w:t>o, en un tiempo muy reducido.</w:t>
+        <w:t>o,</w:t>
+      </w:r>
+      <w:r>
+        <w:t xml:space="preserve"> para poder volver a ellas, pero</w:t>
+      </w:r>
+      <w:r>
+        <w:t xml:space="preserve"> en un tiempo </w:t>
+      </w:r>
+      <w:r>
+        <w:t>más</w:t>
+      </w:r>
+      <w:r>
+        <w:t xml:space="preserve"> reducido.</w:t>
       </w:r>
     </w:p>
     <w:p>
       <w:r>
-        <w:t>Es por eso por lo que vamos a usar algoritmos de búsqueda en árbol, ya que nosotros necesitamos hacer los cálculos lo más rápido posible, dejando un poco de lado la complejidad en memoria de este tipo de algoritmos, aunque vamos a ver varias mejoras que hacen que esa complejidad en memoria se reduzca drásticamente a costa de sacrificar por ejemplo la optimalidad de la solución obtenida.</w:t>
+        <w:t xml:space="preserve">Es por eso por lo que vamos a usar algoritmos de búsqueda en árbol, ya que nosotros necesitamos hacer los cálculos lo más rápido posible, dejando un poco de lado la complejidad en memoria de este tipo de algoritmos, </w:t>
+      </w:r>
+      <w:r>
+        <w:t xml:space="preserve">es por esto </w:t>
+      </w:r>
+      <w:proofErr w:type="gramStart"/>
+      <w:r>
+        <w:t>que</w:t>
+      </w:r>
+      <w:proofErr w:type="gramEnd"/>
+      <w:r>
+        <w:t xml:space="preserve"> usaremos el algoritmo A* como referencia, aunque se considere un algoritmo ineficiente en el </w:t>
+      </w:r>
+      <w:proofErr w:type="spellStart"/>
+      <w:r>
+        <w:t>pathfinging</w:t>
+      </w:r>
+      <w:proofErr w:type="spellEnd"/>
+      <w:r>
+        <w:t xml:space="preserve"> en videojuegos y además</w:t>
+      </w:r>
+      <w:r>
+        <w:t xml:space="preserve"> vamos a ver varias mejoras que hacen</w:t>
+      </w:r>
+      <w:r>
+        <w:t xml:space="preserve"> que A* se convierta en un algoritmo eficiente en videojuegos</w:t>
+      </w:r>
+      <w:r>
+        <w:t>.</w:t>
       </w:r>
     </w:p>
     <w:p>
@@ -353,7 +391,7 @@
     <w:p>
       <w:r>
         <w:lastRenderedPageBreak/>
-        <w:t xml:space="preserve">Sabiendo esto, solo queda mostrar la forma en que trabaja A*, y es que de una forma simplificada, trabaja con una lista de nodos abiertos y cerrados, la lista de abiertos se ordenan de menor a mayor mediante la función f(n) vista anteriormente y va expandiendo por el primer nodo de la lista, que pasa a estar cerrado, todo nodo apunta a su “padre” para después saber </w:t>
+        <w:t xml:space="preserve">Sabiendo esto, solo queda mostrar la forma en que trabaja A* y es que de una forma simplificada, trabaja con una lista de nodos abiertos y cerrados, la lista de abiertos se ordenan de menor a mayor mediante la función f(n) vista anteriormente y va expandiendo por el primer nodo de la lista, que pasa a estar cerrado, todo nodo apunta a su “padre” para después saber </w:t>
       </w:r>
       <w:r>
         <w:t>cuál</w:t>
@@ -1092,15 +1130,39 @@
     </w:p>
     <w:p>
       <w:r>
-        <w:t xml:space="preserve">Como hemos dicho antes si bien A* es un algoritmo rápido, no ocupa poca memoria, entonces HPA* se encarga de eso, poder pasar por ejemplo en una malla de 512x512, es decir 262144 nodos a </w:t>
-      </w:r>
-      <w:r>
-        <w:t>cerca de 10000 nodos, lo que supondría una rebaja bastante grande a la hora de la ocupación de memoria.</w:t>
+        <w:t xml:space="preserve">Como hemos dicho antes si bien A* es un algoritmo rápido, </w:t>
+      </w:r>
+      <w:r>
+        <w:t>dependiendo de nuestro espacio de estados puede llegar a ocupar mucha memoria</w:t>
+      </w:r>
+      <w:r>
+        <w:t>,</w:t>
+      </w:r>
+      <w:r>
+        <w:t xml:space="preserve"> imaginemos entonces en un espacio de estados de 512x512,</w:t>
+      </w:r>
+      <w:r>
+        <w:t xml:space="preserve"> entonces HPA* se encarga de eso, poder pasar por ejemplo en una malla de 512x512, es decir 262144 nodos a </w:t>
+      </w:r>
+      <w:r>
+        <w:t>cerca de 1000 nodos</w:t>
+      </w:r>
+      <w:r>
+        <w:t xml:space="preserve"> o incluso menos</w:t>
+      </w:r>
+      <w:r>
+        <w:t>, lo que supondría una rebaja bastante grande a la hora de la ocupación de memoria.</w:t>
       </w:r>
     </w:p>
     <w:p>
       <w:r>
-        <w:t xml:space="preserve">HPA* no es más que un añadido al algoritmo anterior, si bien al final del todo aplicaremos A*, la malla donde se moverá nuestro personaje se abstrae </w:t>
+        <w:t>HPA* no es más que un añadido al algoritmo anterior, si bien al final del todo aplicaremos A*, la malla donde se moverá nuestro personaje se abstrae</w:t>
+      </w:r>
+      <w:r>
+        <w:t xml:space="preserve"> creando un grafo</w:t>
+      </w:r>
+      <w:r>
+        <w:t xml:space="preserve"> </w:t>
       </w:r>
       <w:r>
         <w:t>dividiéndose</w:t>
@@ -1148,7 +1210,11 @@
         <w:t xml:space="preserve"> más grande, por lo que podemos escalar el problema sin aumentar mucho el número de nodos de nuestra malla.</w:t>
       </w:r>
       <w:r>
-        <w:t xml:space="preserve"> La consecuencia de esto es que obtenemos una solución en menor tiempo que el algoritmo A* a cambio de que esa solución puede que no sea la óptima.</w:t>
+        <w:t xml:space="preserve"> La consecuencia de esto es que obtenemos una solución </w:t>
+      </w:r>
+      <w:r>
+        <w:lastRenderedPageBreak/>
+        <w:t>en menor tiempo que el algoritmo A* a cambio de que esa solución puede que no sea la óptima.</w:t>
       </w:r>
     </w:p>
     <w:p>
@@ -1159,7 +1225,6 @@
         <w:rPr>
           <w:noProof/>
         </w:rPr>
-        <w:lastRenderedPageBreak/>
         <w:drawing>
           <wp:inline distT="0" distB="0" distL="0" distR="0" wp14:anchorId="037420B6" wp14:editId="0EF370EB">
             <wp:extent cx="3654166" cy="1819275"/>
@@ -1288,7 +1353,714 @@
     </w:p>
     <w:p>
       <w:r>
-        <w:t xml:space="preserve">Por último, tras aplicar A*, podemos hacer un “suavizado” al camino obtenido consiguiendo así recorrer </w:t>
+        <w:t>La forma de encontrar estas conexiones</w:t>
+      </w:r>
+      <w:r>
+        <w:t>, que a partir de ahora llamaré entradas,</w:t>
+      </w:r>
+      <w:r>
+        <w:t xml:space="preserve"> es mediante el análisis de los </w:t>
+      </w:r>
+      <w:r>
+        <w:t>bordes (l1 y l2)</w:t>
+      </w:r>
+      <w:r>
+        <w:t xml:space="preserve"> entre </w:t>
+      </w:r>
+      <w:proofErr w:type="spellStart"/>
+      <w:proofErr w:type="gramStart"/>
+      <w:r>
+        <w:t>cluster</w:t>
+      </w:r>
+      <w:proofErr w:type="spellEnd"/>
+      <w:proofErr w:type="gramEnd"/>
+      <w:r>
+        <w:t xml:space="preserve"> y </w:t>
+      </w:r>
+      <w:proofErr w:type="spellStart"/>
+      <w:r>
+        <w:t>cluster</w:t>
+      </w:r>
+      <w:proofErr w:type="spellEnd"/>
+      <w:r>
+        <w:t xml:space="preserve"> (c1 y c2)</w:t>
+      </w:r>
+      <w:r>
+        <w:t>, ya sea horizontal o vertical</w:t>
+      </w:r>
+      <w:r>
+        <w:t>.</w:t>
+      </w:r>
+    </w:p>
+    <w:p>
+      <w:r>
+        <w:t xml:space="preserve">A la hora de identificar estas puertas, para una casilla t € l1 U l2, definimos un simétrico(t), que pertenece al otro </w:t>
+      </w:r>
+      <w:proofErr w:type="spellStart"/>
+      <w:proofErr w:type="gramStart"/>
+      <w:r>
+        <w:t>cluster</w:t>
+      </w:r>
+      <w:proofErr w:type="spellEnd"/>
+      <w:proofErr w:type="gramEnd"/>
+      <w:r>
+        <w:t xml:space="preserve">, entonces necesitamos encontrar el tamaño de la entrada para poder construirla, por supuesto para que la entrada exista tanto t como simétrico(t) deben ser casillas libres y no obstáculos, y la entrada tampoco puede ser más grande que el propio </w:t>
+      </w:r>
+      <w:proofErr w:type="spellStart"/>
+      <w:r>
+        <w:t>cluster</w:t>
+      </w:r>
+      <w:proofErr w:type="spellEnd"/>
+      <w:r>
+        <w:t xml:space="preserve">. Como se puede ver en la figura, las líneas rojas que unen 2 </w:t>
+      </w:r>
+      <w:proofErr w:type="spellStart"/>
+      <w:proofErr w:type="gramStart"/>
+      <w:r>
+        <w:t>clusters</w:t>
+      </w:r>
+      <w:proofErr w:type="spellEnd"/>
+      <w:proofErr w:type="gramEnd"/>
+      <w:r>
+        <w:t xml:space="preserve">, con esas entradas, dependiendo del tamaño que nosotros asignemos, existirán 2 tipos de puertas, llamémosles </w:t>
+      </w:r>
+      <w:proofErr w:type="spellStart"/>
+      <w:r>
+        <w:t>pequeás</w:t>
+      </w:r>
+      <w:proofErr w:type="spellEnd"/>
+      <w:r>
+        <w:t xml:space="preserve"> y grandes, si definimos 6 como el tamaño mínimo para una puerta grande, </w:t>
+      </w:r>
+      <w:r>
+        <w:t xml:space="preserve">al encontrar una entrada de tamaño 5, que será una puerta pequeña asignaremos una sola línea (dos casillas) como paso de un </w:t>
+      </w:r>
+      <w:proofErr w:type="spellStart"/>
+      <w:r>
+        <w:t>cluster</w:t>
+      </w:r>
+      <w:proofErr w:type="spellEnd"/>
+      <w:r>
+        <w:t xml:space="preserve"> a otro que estará situada en la mitad de la entrada. Si por el contrario encontramos una entrada de tamaño 6 o más, podremos colocar una puerta grande, que consistirá en dos líneas rojas, en los extremos de las entradas, esto se puede ver en la figura siguiente, las líneas de la izquierda son dos entradas pequeñas independientes y las dos líneas de la derecha forma una puerta grande.</w:t>
+      </w:r>
+    </w:p>
+    <w:tbl>
+      <w:tblPr>
+        <w:tblStyle w:val="Tablaconcuadrcula"/>
+        <w:tblW w:w="0" w:type="auto"/>
+        <w:tblLook w:val="04A0" w:firstRow="1" w:lastRow="0" w:firstColumn="1" w:lastColumn="0" w:noHBand="0" w:noVBand="1"/>
+      </w:tblPr>
+      <w:tblGrid>
+        <w:gridCol w:w="530"/>
+        <w:gridCol w:w="530"/>
+        <w:gridCol w:w="531"/>
+        <w:gridCol w:w="531"/>
+        <w:gridCol w:w="531"/>
+        <w:gridCol w:w="531"/>
+        <w:gridCol w:w="531"/>
+        <w:gridCol w:w="531"/>
+        <w:gridCol w:w="531"/>
+        <w:gridCol w:w="531"/>
+        <w:gridCol w:w="531"/>
+        <w:gridCol w:w="531"/>
+        <w:gridCol w:w="531"/>
+        <w:gridCol w:w="531"/>
+        <w:gridCol w:w="531"/>
+        <w:gridCol w:w="531"/>
+      </w:tblGrid>
+      <w:tr>
+        <w:tc>
+          <w:tcPr>
+            <w:tcW w:w="530" w:type="dxa"/>
+            <w:tcBorders>
+              <w:bottom w:val="double" w:sz="4" w:space="0" w:color="4472C4" w:themeColor="accent1"/>
+            </w:tcBorders>
+          </w:tcPr>
+          <w:p/>
+        </w:tc>
+        <w:tc>
+          <w:tcPr>
+            <w:tcW w:w="530" w:type="dxa"/>
+            <w:tcBorders>
+              <w:bottom w:val="double" w:sz="4" w:space="0" w:color="4472C4" w:themeColor="accent1"/>
+            </w:tcBorders>
+          </w:tcPr>
+          <w:p>
+            <w:r>
+              <w:rPr>
+                <w:noProof/>
+              </w:rPr>
+              <mc:AlternateContent>
+                <mc:Choice Requires="wps">
+                  <w:drawing>
+                    <wp:anchor distT="0" distB="0" distL="114300" distR="114300" simplePos="0" relativeHeight="251686912" behindDoc="0" locked="0" layoutInCell="1" allowOverlap="1" wp14:anchorId="7ADDB802" wp14:editId="1794088F">
+                      <wp:simplePos x="0" y="0"/>
+                      <wp:positionH relativeFrom="column">
+                        <wp:posOffset>86995</wp:posOffset>
+                      </wp:positionH>
+                      <wp:positionV relativeFrom="paragraph">
+                        <wp:posOffset>99060</wp:posOffset>
+                      </wp:positionV>
+                      <wp:extent cx="0" cy="180975"/>
+                      <wp:effectExtent l="0" t="0" r="38100" b="28575"/>
+                      <wp:wrapNone/>
+                      <wp:docPr id="14" name="Conector recto 14"/>
+                      <wp:cNvGraphicFramePr/>
+                      <a:graphic xmlns:a="http://schemas.openxmlformats.org/drawingml/2006/main">
+                        <a:graphicData uri="http://schemas.microsoft.com/office/word/2010/wordprocessingShape">
+                          <wps:wsp>
+                            <wps:cNvCnPr/>
+                            <wps:spPr>
+                              <a:xfrm>
+                                <a:off x="0" y="0"/>
+                                <a:ext cx="0" cy="180975"/>
+                              </a:xfrm>
+                              <a:prstGeom prst="line">
+                                <a:avLst/>
+                              </a:prstGeom>
+                            </wps:spPr>
+                            <wps:style>
+                              <a:lnRef idx="3">
+                                <a:schemeClr val="accent2"/>
+                              </a:lnRef>
+                              <a:fillRef idx="0">
+                                <a:schemeClr val="accent2"/>
+                              </a:fillRef>
+                              <a:effectRef idx="2">
+                                <a:schemeClr val="accent2"/>
+                              </a:effectRef>
+                              <a:fontRef idx="minor">
+                                <a:schemeClr val="tx1"/>
+                              </a:fontRef>
+                            </wps:style>
+                            <wps:bodyPr/>
+                          </wps:wsp>
+                        </a:graphicData>
+                      </a:graphic>
+                    </wp:anchor>
+                  </w:drawing>
+                </mc:Choice>
+                <mc:Fallback>
+                  <w:pict>
+                    <v:line w14:anchorId="65FF68E8" id="Conector recto 14" o:spid="_x0000_s1026" style="position:absolute;z-index:251686912;visibility:visible;mso-wrap-style:square;mso-wrap-distance-left:9pt;mso-wrap-distance-top:0;mso-wrap-distance-right:9pt;mso-wrap-distance-bottom:0;mso-position-horizontal:absolute;mso-position-horizontal-relative:text;mso-position-vertical:absolute;mso-position-vertical-relative:text" from="6.85pt,7.8pt" to="6.85pt,22.05pt" o:gfxdata="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" strokecolor="#ed7d31 [3205]" strokeweight="1.5pt">
+                      <v:stroke joinstyle="miter"/>
+                    </v:line>
+                  </w:pict>
+                </mc:Fallback>
+              </mc:AlternateContent>
+            </w:r>
+          </w:p>
+        </w:tc>
+        <w:tc>
+          <w:tcPr>
+            <w:tcW w:w="531" w:type="dxa"/>
+            <w:tcBorders>
+              <w:bottom w:val="double" w:sz="4" w:space="0" w:color="4472C4" w:themeColor="accent1"/>
+            </w:tcBorders>
+          </w:tcPr>
+          <w:p/>
+        </w:tc>
+        <w:tc>
+          <w:tcPr>
+            <w:tcW w:w="531" w:type="dxa"/>
+            <w:tcBorders>
+              <w:bottom w:val="double" w:sz="4" w:space="0" w:color="4472C4" w:themeColor="accent1"/>
+            </w:tcBorders>
+            <w:shd w:val="clear" w:color="auto" w:fill="000000" w:themeFill="text1"/>
+          </w:tcPr>
+          <w:p/>
+        </w:tc>
+        <w:tc>
+          <w:tcPr>
+            <w:tcW w:w="531" w:type="dxa"/>
+            <w:tcBorders>
+              <w:bottom w:val="double" w:sz="4" w:space="0" w:color="4472C4" w:themeColor="accent1"/>
+            </w:tcBorders>
+          </w:tcPr>
+          <w:p/>
+        </w:tc>
+        <w:tc>
+          <w:tcPr>
+            <w:tcW w:w="531" w:type="dxa"/>
+            <w:tcBorders>
+              <w:bottom w:val="double" w:sz="4" w:space="0" w:color="4472C4" w:themeColor="accent1"/>
+            </w:tcBorders>
+          </w:tcPr>
+          <w:p>
+            <w:r>
+              <w:rPr>
+                <w:noProof/>
+              </w:rPr>
+              <mc:AlternateContent>
+                <mc:Choice Requires="wps">
+                  <w:drawing>
+                    <wp:anchor distT="0" distB="0" distL="114300" distR="114300" simplePos="0" relativeHeight="251684864" behindDoc="0" locked="0" layoutInCell="1" allowOverlap="1" wp14:anchorId="17757F05" wp14:editId="799632EB">
+                      <wp:simplePos x="0" y="0"/>
+                      <wp:positionH relativeFrom="column">
+                        <wp:posOffset>109220</wp:posOffset>
+                      </wp:positionH>
+                      <wp:positionV relativeFrom="paragraph">
+                        <wp:posOffset>83820</wp:posOffset>
+                      </wp:positionV>
+                      <wp:extent cx="0" cy="180975"/>
+                      <wp:effectExtent l="0" t="0" r="38100" b="28575"/>
+                      <wp:wrapNone/>
+                      <wp:docPr id="13" name="Conector recto 13"/>
+                      <wp:cNvGraphicFramePr/>
+                      <a:graphic xmlns:a="http://schemas.openxmlformats.org/drawingml/2006/main">
+                        <a:graphicData uri="http://schemas.microsoft.com/office/word/2010/wordprocessingShape">
+                          <wps:wsp>
+                            <wps:cNvCnPr/>
+                            <wps:spPr>
+                              <a:xfrm>
+                                <a:off x="0" y="0"/>
+                                <a:ext cx="0" cy="180975"/>
+                              </a:xfrm>
+                              <a:prstGeom prst="line">
+                                <a:avLst/>
+                              </a:prstGeom>
+                            </wps:spPr>
+                            <wps:style>
+                              <a:lnRef idx="3">
+                                <a:schemeClr val="accent2"/>
+                              </a:lnRef>
+                              <a:fillRef idx="0">
+                                <a:schemeClr val="accent2"/>
+                              </a:fillRef>
+                              <a:effectRef idx="2">
+                                <a:schemeClr val="accent2"/>
+                              </a:effectRef>
+                              <a:fontRef idx="minor">
+                                <a:schemeClr val="tx1"/>
+                              </a:fontRef>
+                            </wps:style>
+                            <wps:bodyPr/>
+                          </wps:wsp>
+                        </a:graphicData>
+                      </a:graphic>
+                    </wp:anchor>
+                  </w:drawing>
+                </mc:Choice>
+                <mc:Fallback>
+                  <w:pict>
+                    <v:line w14:anchorId="40466CF9" id="Conector recto 13" o:spid="_x0000_s1026" style="position:absolute;z-index:251684864;visibility:visible;mso-wrap-style:square;mso-wrap-distance-left:9pt;mso-wrap-distance-top:0;mso-wrap-distance-right:9pt;mso-wrap-distance-bottom:0;mso-position-horizontal:absolute;mso-position-horizontal-relative:text;mso-position-vertical:absolute;mso-position-vertical-relative:text" from="8.6pt,6.6pt" to="8.6pt,20.85pt" o:gfxdata="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" strokecolor="#ed7d31 [3205]" strokeweight="1.5pt">
+                      <v:stroke joinstyle="miter"/>
+                    </v:line>
+                  </w:pict>
+                </mc:Fallback>
+              </mc:AlternateContent>
+            </w:r>
+          </w:p>
+        </w:tc>
+        <w:tc>
+          <w:tcPr>
+            <w:tcW w:w="531" w:type="dxa"/>
+            <w:tcBorders>
+              <w:bottom w:val="double" w:sz="4" w:space="0" w:color="4472C4" w:themeColor="accent1"/>
+            </w:tcBorders>
+          </w:tcPr>
+          <w:p/>
+        </w:tc>
+        <w:tc>
+          <w:tcPr>
+            <w:tcW w:w="531" w:type="dxa"/>
+            <w:tcBorders>
+              <w:bottom w:val="double" w:sz="4" w:space="0" w:color="4472C4" w:themeColor="accent1"/>
+            </w:tcBorders>
+            <w:shd w:val="clear" w:color="auto" w:fill="000000" w:themeFill="text1"/>
+          </w:tcPr>
+          <w:p/>
+        </w:tc>
+        <w:tc>
+          <w:tcPr>
+            <w:tcW w:w="531" w:type="dxa"/>
+            <w:tcBorders>
+              <w:bottom w:val="double" w:sz="4" w:space="0" w:color="4472C4" w:themeColor="accent1"/>
+            </w:tcBorders>
+          </w:tcPr>
+          <w:p>
+            <w:r>
+              <w:rPr>
+                <w:noProof/>
+              </w:rPr>
+              <mc:AlternateContent>
+                <mc:Choice Requires="wps">
+                  <w:drawing>
+                    <wp:anchor distT="0" distB="0" distL="114300" distR="114300" simplePos="0" relativeHeight="251688960" behindDoc="0" locked="0" layoutInCell="1" allowOverlap="1" wp14:anchorId="6CBECA09" wp14:editId="443343C1">
+                      <wp:simplePos x="0" y="0"/>
+                      <wp:positionH relativeFrom="column">
+                        <wp:posOffset>85725</wp:posOffset>
+                      </wp:positionH>
+                      <wp:positionV relativeFrom="paragraph">
+                        <wp:posOffset>70485</wp:posOffset>
+                      </wp:positionV>
+                      <wp:extent cx="9525" cy="228600"/>
+                      <wp:effectExtent l="0" t="0" r="28575" b="19050"/>
+                      <wp:wrapNone/>
+                      <wp:docPr id="25" name="Conector recto 25"/>
+                      <wp:cNvGraphicFramePr/>
+                      <a:graphic xmlns:a="http://schemas.openxmlformats.org/drawingml/2006/main">
+                        <a:graphicData uri="http://schemas.microsoft.com/office/word/2010/wordprocessingShape">
+                          <wps:wsp>
+                            <wps:cNvCnPr/>
+                            <wps:spPr>
+                              <a:xfrm>
+                                <a:off x="0" y="0"/>
+                                <a:ext cx="9525" cy="228600"/>
+                              </a:xfrm>
+                              <a:prstGeom prst="line">
+                                <a:avLst/>
+                              </a:prstGeom>
+                            </wps:spPr>
+                            <wps:style>
+                              <a:lnRef idx="3">
+                                <a:schemeClr val="accent2"/>
+                              </a:lnRef>
+                              <a:fillRef idx="0">
+                                <a:schemeClr val="accent2"/>
+                              </a:fillRef>
+                              <a:effectRef idx="2">
+                                <a:schemeClr val="accent2"/>
+                              </a:effectRef>
+                              <a:fontRef idx="minor">
+                                <a:schemeClr val="tx1"/>
+                              </a:fontRef>
+                            </wps:style>
+                            <wps:bodyPr/>
+                          </wps:wsp>
+                        </a:graphicData>
+                      </a:graphic>
+                      <wp14:sizeRelH relativeFrom="margin">
+                        <wp14:pctWidth>0</wp14:pctWidth>
+                      </wp14:sizeRelH>
+                      <wp14:sizeRelV relativeFrom="margin">
+                        <wp14:pctHeight>0</wp14:pctHeight>
+                      </wp14:sizeRelV>
+                    </wp:anchor>
+                  </w:drawing>
+                </mc:Choice>
+                <mc:Fallback>
+                  <w:pict>
+                    <v:line w14:anchorId="56721E67" id="Conector recto 25" o:spid="_x0000_s1026" style="position:absolute;z-index:251688960;visibility:visible;mso-wrap-style:square;mso-width-percent:0;mso-height-percent:0;mso-wrap-distance-left:9pt;mso-wrap-distance-top:0;mso-wrap-distance-right:9pt;mso-wrap-distance-bottom:0;mso-position-horizontal:absolute;mso-position-horizontal-relative:text;mso-position-vertical:absolute;mso-position-vertical-relative:text;mso-width-percent:0;mso-height-percent:0;mso-width-relative:margin;mso-height-relative:margin" from="6.75pt,5.55pt" to="7.5pt,23.55pt" o:gfxdata="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" strokecolor="#ed7d31 [3205]" strokeweight="1.5pt">
+                      <v:stroke joinstyle="miter"/>
+                    </v:line>
+                  </w:pict>
+                </mc:Fallback>
+              </mc:AlternateContent>
+            </w:r>
+          </w:p>
+        </w:tc>
+        <w:tc>
+          <w:tcPr>
+            <w:tcW w:w="531" w:type="dxa"/>
+            <w:tcBorders>
+              <w:bottom w:val="double" w:sz="4" w:space="0" w:color="4472C4" w:themeColor="accent1"/>
+            </w:tcBorders>
+          </w:tcPr>
+          <w:p/>
+        </w:tc>
+        <w:tc>
+          <w:tcPr>
+            <w:tcW w:w="531" w:type="dxa"/>
+            <w:tcBorders>
+              <w:bottom w:val="double" w:sz="4" w:space="0" w:color="4472C4" w:themeColor="accent1"/>
+            </w:tcBorders>
+          </w:tcPr>
+          <w:p/>
+        </w:tc>
+        <w:tc>
+          <w:tcPr>
+            <w:tcW w:w="531" w:type="dxa"/>
+            <w:tcBorders>
+              <w:bottom w:val="double" w:sz="4" w:space="0" w:color="4472C4" w:themeColor="accent1"/>
+            </w:tcBorders>
+          </w:tcPr>
+          <w:p/>
+        </w:tc>
+        <w:tc>
+          <w:tcPr>
+            <w:tcW w:w="531" w:type="dxa"/>
+            <w:tcBorders>
+              <w:bottom w:val="double" w:sz="4" w:space="0" w:color="4472C4" w:themeColor="accent1"/>
+            </w:tcBorders>
+          </w:tcPr>
+          <w:p/>
+        </w:tc>
+        <w:tc>
+          <w:tcPr>
+            <w:tcW w:w="531" w:type="dxa"/>
+            <w:tcBorders>
+              <w:bottom w:val="double" w:sz="4" w:space="0" w:color="4472C4" w:themeColor="accent1"/>
+            </w:tcBorders>
+          </w:tcPr>
+          <w:p/>
+        </w:tc>
+        <w:tc>
+          <w:tcPr>
+            <w:tcW w:w="531" w:type="dxa"/>
+            <w:tcBorders>
+              <w:bottom w:val="double" w:sz="4" w:space="0" w:color="4472C4" w:themeColor="accent1"/>
+            </w:tcBorders>
+          </w:tcPr>
+          <w:p/>
+        </w:tc>
+        <w:tc>
+          <w:tcPr>
+            <w:tcW w:w="531" w:type="dxa"/>
+            <w:tcBorders>
+              <w:bottom w:val="double" w:sz="4" w:space="0" w:color="4472C4" w:themeColor="accent1"/>
+            </w:tcBorders>
+          </w:tcPr>
+          <w:p/>
+        </w:tc>
+      </w:tr>
+      <w:tr>
+        <w:tc>
+          <w:tcPr>
+            <w:tcW w:w="530" w:type="dxa"/>
+            <w:tcBorders>
+              <w:top w:val="double" w:sz="4" w:space="0" w:color="4472C4" w:themeColor="accent1"/>
+            </w:tcBorders>
+          </w:tcPr>
+          <w:p/>
+        </w:tc>
+        <w:tc>
+          <w:tcPr>
+            <w:tcW w:w="530" w:type="dxa"/>
+            <w:tcBorders>
+              <w:top w:val="double" w:sz="4" w:space="0" w:color="4472C4" w:themeColor="accent1"/>
+            </w:tcBorders>
+          </w:tcPr>
+          <w:p/>
+        </w:tc>
+        <w:tc>
+          <w:tcPr>
+            <w:tcW w:w="531" w:type="dxa"/>
+            <w:tcBorders>
+              <w:top w:val="double" w:sz="4" w:space="0" w:color="4472C4" w:themeColor="accent1"/>
+            </w:tcBorders>
+          </w:tcPr>
+          <w:p/>
+        </w:tc>
+        <w:tc>
+          <w:tcPr>
+            <w:tcW w:w="531" w:type="dxa"/>
+            <w:tcBorders>
+              <w:top w:val="double" w:sz="4" w:space="0" w:color="4472C4" w:themeColor="accent1"/>
+            </w:tcBorders>
+          </w:tcPr>
+          <w:p/>
+        </w:tc>
+        <w:tc>
+          <w:tcPr>
+            <w:tcW w:w="531" w:type="dxa"/>
+            <w:tcBorders>
+              <w:top w:val="double" w:sz="4" w:space="0" w:color="4472C4" w:themeColor="accent1"/>
+            </w:tcBorders>
+          </w:tcPr>
+          <w:p/>
+        </w:tc>
+        <w:tc>
+          <w:tcPr>
+            <w:tcW w:w="531" w:type="dxa"/>
+            <w:tcBorders>
+              <w:top w:val="double" w:sz="4" w:space="0" w:color="4472C4" w:themeColor="accent1"/>
+            </w:tcBorders>
+          </w:tcPr>
+          <w:p/>
+        </w:tc>
+        <w:tc>
+          <w:tcPr>
+            <w:tcW w:w="531" w:type="dxa"/>
+            <w:tcBorders>
+              <w:top w:val="double" w:sz="4" w:space="0" w:color="4472C4" w:themeColor="accent1"/>
+            </w:tcBorders>
+          </w:tcPr>
+          <w:p/>
+        </w:tc>
+        <w:tc>
+          <w:tcPr>
+            <w:tcW w:w="531" w:type="dxa"/>
+            <w:tcBorders>
+              <w:top w:val="double" w:sz="4" w:space="0" w:color="4472C4" w:themeColor="accent1"/>
+            </w:tcBorders>
+          </w:tcPr>
+          <w:p/>
+        </w:tc>
+        <w:tc>
+          <w:tcPr>
+            <w:tcW w:w="531" w:type="dxa"/>
+            <w:tcBorders>
+              <w:top w:val="double" w:sz="4" w:space="0" w:color="4472C4" w:themeColor="accent1"/>
+            </w:tcBorders>
+          </w:tcPr>
+          <w:p/>
+        </w:tc>
+        <w:tc>
+          <w:tcPr>
+            <w:tcW w:w="531" w:type="dxa"/>
+            <w:tcBorders>
+              <w:top w:val="double" w:sz="4" w:space="0" w:color="4472C4" w:themeColor="accent1"/>
+            </w:tcBorders>
+          </w:tcPr>
+          <w:p/>
+        </w:tc>
+        <w:tc>
+          <w:tcPr>
+            <w:tcW w:w="531" w:type="dxa"/>
+            <w:tcBorders>
+              <w:top w:val="double" w:sz="4" w:space="0" w:color="4472C4" w:themeColor="accent1"/>
+            </w:tcBorders>
+          </w:tcPr>
+          <w:p/>
+        </w:tc>
+        <w:tc>
+          <w:tcPr>
+            <w:tcW w:w="531" w:type="dxa"/>
+            <w:tcBorders>
+              <w:top w:val="double" w:sz="4" w:space="0" w:color="4472C4" w:themeColor="accent1"/>
+            </w:tcBorders>
+          </w:tcPr>
+          <w:p/>
+        </w:tc>
+        <w:tc>
+          <w:tcPr>
+            <w:tcW w:w="531" w:type="dxa"/>
+            <w:tcBorders>
+              <w:top w:val="double" w:sz="4" w:space="0" w:color="4472C4" w:themeColor="accent1"/>
+            </w:tcBorders>
+          </w:tcPr>
+          <w:p/>
+        </w:tc>
+        <w:tc>
+          <w:tcPr>
+            <w:tcW w:w="531" w:type="dxa"/>
+            <w:tcBorders>
+              <w:top w:val="double" w:sz="4" w:space="0" w:color="4472C4" w:themeColor="accent1"/>
+            </w:tcBorders>
+          </w:tcPr>
+          <w:p/>
+        </w:tc>
+        <w:tc>
+          <w:tcPr>
+            <w:tcW w:w="531" w:type="dxa"/>
+            <w:tcBorders>
+              <w:top w:val="double" w:sz="4" w:space="0" w:color="4472C4" w:themeColor="accent1"/>
+            </w:tcBorders>
+          </w:tcPr>
+          <w:p/>
+        </w:tc>
+        <w:tc>
+          <w:tcPr>
+            <w:tcW w:w="531" w:type="dxa"/>
+            <w:tcBorders>
+              <w:top w:val="double" w:sz="4" w:space="0" w:color="4472C4" w:themeColor="accent1"/>
+            </w:tcBorders>
+          </w:tcPr>
+          <w:p>
+            <w:r>
+              <w:rPr>
+                <w:noProof/>
+              </w:rPr>
+              <mc:AlternateContent>
+                <mc:Choice Requires="wps">
+                  <w:drawing>
+                    <wp:anchor distT="0" distB="0" distL="114300" distR="114300" simplePos="0" relativeHeight="251691008" behindDoc="0" locked="0" layoutInCell="1" allowOverlap="1" wp14:anchorId="1D12F3B3" wp14:editId="1DF6BE84">
+                      <wp:simplePos x="0" y="0"/>
+                      <wp:positionH relativeFrom="column">
+                        <wp:posOffset>110490</wp:posOffset>
+                      </wp:positionH>
+                      <wp:positionV relativeFrom="paragraph">
+                        <wp:posOffset>-109220</wp:posOffset>
+                      </wp:positionV>
+                      <wp:extent cx="0" cy="180975"/>
+                      <wp:effectExtent l="0" t="0" r="38100" b="28575"/>
+                      <wp:wrapNone/>
+                      <wp:docPr id="26" name="Conector recto 26"/>
+                      <wp:cNvGraphicFramePr/>
+                      <a:graphic xmlns:a="http://schemas.openxmlformats.org/drawingml/2006/main">
+                        <a:graphicData uri="http://schemas.microsoft.com/office/word/2010/wordprocessingShape">
+                          <wps:wsp>
+                            <wps:cNvCnPr/>
+                            <wps:spPr>
+                              <a:xfrm>
+                                <a:off x="0" y="0"/>
+                                <a:ext cx="0" cy="180975"/>
+                              </a:xfrm>
+                              <a:prstGeom prst="line">
+                                <a:avLst/>
+                              </a:prstGeom>
+                            </wps:spPr>
+                            <wps:style>
+                              <a:lnRef idx="3">
+                                <a:schemeClr val="accent2"/>
+                              </a:lnRef>
+                              <a:fillRef idx="0">
+                                <a:schemeClr val="accent2"/>
+                              </a:fillRef>
+                              <a:effectRef idx="2">
+                                <a:schemeClr val="accent2"/>
+                              </a:effectRef>
+                              <a:fontRef idx="minor">
+                                <a:schemeClr val="tx1"/>
+                              </a:fontRef>
+                            </wps:style>
+                            <wps:bodyPr/>
+                          </wps:wsp>
+                        </a:graphicData>
+                      </a:graphic>
+                    </wp:anchor>
+                  </w:drawing>
+                </mc:Choice>
+                <mc:Fallback>
+                  <w:pict>
+                    <v:line w14:anchorId="421B15A8" id="Conector recto 26" o:spid="_x0000_s1026" style="position:absolute;z-index:251691008;visibility:visible;mso-wrap-style:square;mso-wrap-distance-left:9pt;mso-wrap-distance-top:0;mso-wrap-distance-right:9pt;mso-wrap-distance-bottom:0;mso-position-horizontal:absolute;mso-position-horizontal-relative:text;mso-position-vertical:absolute;mso-position-vertical-relative:text" from="8.7pt,-8.6pt" to="8.7pt,5.65pt" o:gfxdata="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" strokecolor="#ed7d31 [3205]" strokeweight="1.5pt">
+                      <v:stroke joinstyle="miter"/>
+                    </v:line>
+                  </w:pict>
+                </mc:Fallback>
+              </mc:AlternateContent>
+            </w:r>
+          </w:p>
+        </w:tc>
+      </w:tr>
+    </w:tbl>
+    <w:p/>
+    <w:p>
+      <w:r>
+        <w:t xml:space="preserve">Tras </w:t>
+      </w:r>
+      <w:proofErr w:type="spellStart"/>
+      <w:r>
+        <w:t>preprocesar</w:t>
+      </w:r>
+      <w:proofErr w:type="spellEnd"/>
+      <w:r>
+        <w:t xml:space="preserve"> la malla y obtener el grafo</w:t>
+      </w:r>
+      <w:r>
+        <w:t>, tenemos que aplicar A* para encontrar el camino optimo sobre ese grafo, obteniendo así una búsqueda con menos nodos que con el algoritmo A* básico.</w:t>
+      </w:r>
+    </w:p>
+    <w:p/>
+    <w:p/>
+    <w:p>
+      <w:r>
+        <w:t>T</w:t>
+      </w:r>
+      <w:r>
+        <w:t xml:space="preserve">ras aplicar A*, </w:t>
+      </w:r>
+      <w:r>
+        <w:t>tenemos que aplicar un refinamiento al camino, pues sabemos que tenemos que ir por ejemplo del nodo H al nodo J, pero no sabemos si tenemos que movernos hacia arriba o hacia abajo, por lo que tendremos que transformar ese camino de alto nivel, a un camino de más bajo nivel.</w:t>
+      </w:r>
+    </w:p>
+    <w:p>
+      <w:r>
+        <w:t xml:space="preserve">Por último, </w:t>
+      </w:r>
+      <w:r>
+        <w:t xml:space="preserve">podemos hacer un “suavizado” al camino obtenido consiguiendo así recorrer </w:t>
       </w:r>
       <w:r>
         <w:t>aún</w:t>
@@ -2601,21 +3373,9 @@
     <w:p/>
     <w:p>
       <w:r>
-        <w:t xml:space="preserve">Aunque no sea mucha la ganancia en este ejemplo se aprecia que en los primeros movimientos el camino de la flecha azul es </w:t>
-      </w:r>
-      <w:r>
-        <w:t>más</w:t>
-      </w:r>
-      <w:r>
-        <w:t xml:space="preserve"> directa y realista que el de la flecha negra.</w:t>
-      </w:r>
-    </w:p>
-    <w:p>
-      <w:r>
         <w:rPr>
           <w:noProof/>
         </w:rPr>
-        <w:lastRenderedPageBreak/>
         <mc:AlternateContent>
           <mc:Choice Requires="wps">
             <w:drawing>
@@ -6245,6 +7005,104 @@
       <w:szCs w:val="24"/>
     </w:rPr>
   </w:style>
+  <w:style w:type="paragraph" w:styleId="Saludo">
+    <w:name w:val="Salutation"/>
+    <w:basedOn w:val="Normal"/>
+    <w:next w:val="Normal"/>
+    <w:link w:val="SaludoCar"/>
+    <w:uiPriority w:val="99"/>
+    <w:unhideWhenUsed/>
+    <w:rsid w:val="00CE41CA"/>
+  </w:style>
+  <w:style w:type="character" w:customStyle="1" w:styleId="SaludoCar">
+    <w:name w:val="Saludo Car"/>
+    <w:basedOn w:val="Fuentedeprrafopredeter"/>
+    <w:link w:val="Saludo"/>
+    <w:uiPriority w:val="99"/>
+    <w:rsid w:val="00CE41CA"/>
+  </w:style>
+  <w:style w:type="paragraph" w:styleId="Textoindependiente">
+    <w:name w:val="Body Text"/>
+    <w:basedOn w:val="Normal"/>
+    <w:link w:val="TextoindependienteCar"/>
+    <w:uiPriority w:val="99"/>
+    <w:unhideWhenUsed/>
+    <w:rsid w:val="00CE41CA"/>
+    <w:pPr>
+      <w:spacing w:after="120"/>
+    </w:pPr>
+  </w:style>
+  <w:style w:type="character" w:customStyle="1" w:styleId="TextoindependienteCar">
+    <w:name w:val="Texto independiente Car"/>
+    <w:basedOn w:val="Fuentedeprrafopredeter"/>
+    <w:link w:val="Textoindependiente"/>
+    <w:uiPriority w:val="99"/>
+    <w:rsid w:val="00CE41CA"/>
+  </w:style>
+  <w:style w:type="paragraph" w:customStyle="1" w:styleId="Lneadeasunto">
+    <w:name w:val="Línea de asunto"/>
+    <w:basedOn w:val="Normal"/>
+    <w:rsid w:val="00CE41CA"/>
+  </w:style>
+  <w:style w:type="paragraph" w:styleId="Textoindependienteprimerasangra">
+    <w:name w:val="Body Text First Indent"/>
+    <w:basedOn w:val="Textoindependiente"/>
+    <w:link w:val="TextoindependienteprimerasangraCar"/>
+    <w:uiPriority w:val="99"/>
+    <w:unhideWhenUsed/>
+    <w:rsid w:val="00CE41CA"/>
+    <w:pPr>
+      <w:spacing w:after="160"/>
+      <w:ind w:firstLine="360"/>
+    </w:pPr>
+  </w:style>
+  <w:style w:type="character" w:customStyle="1" w:styleId="TextoindependienteprimerasangraCar">
+    <w:name w:val="Texto independiente primera sangría Car"/>
+    <w:basedOn w:val="TextoindependienteCar"/>
+    <w:link w:val="Textoindependienteprimerasangra"/>
+    <w:uiPriority w:val="99"/>
+    <w:rsid w:val="00CE41CA"/>
+  </w:style>
+  <w:style w:type="paragraph" w:styleId="Sangradetextonormal">
+    <w:name w:val="Body Text Indent"/>
+    <w:basedOn w:val="Normal"/>
+    <w:link w:val="SangradetextonormalCar"/>
+    <w:uiPriority w:val="99"/>
+    <w:semiHidden/>
+    <w:unhideWhenUsed/>
+    <w:rsid w:val="00CE41CA"/>
+    <w:pPr>
+      <w:spacing w:after="120"/>
+      <w:ind w:left="283"/>
+    </w:pPr>
+  </w:style>
+  <w:style w:type="character" w:customStyle="1" w:styleId="SangradetextonormalCar">
+    <w:name w:val="Sangría de texto normal Car"/>
+    <w:basedOn w:val="Fuentedeprrafopredeter"/>
+    <w:link w:val="Sangradetextonormal"/>
+    <w:uiPriority w:val="99"/>
+    <w:semiHidden/>
+    <w:rsid w:val="00CE41CA"/>
+  </w:style>
+  <w:style w:type="paragraph" w:styleId="Textoindependienteprimerasangra2">
+    <w:name w:val="Body Text First Indent 2"/>
+    <w:basedOn w:val="Sangradetextonormal"/>
+    <w:link w:val="Textoindependienteprimerasangra2Car"/>
+    <w:uiPriority w:val="99"/>
+    <w:unhideWhenUsed/>
+    <w:rsid w:val="00CE41CA"/>
+    <w:pPr>
+      <w:spacing w:after="160"/>
+      <w:ind w:left="360" w:firstLine="360"/>
+    </w:pPr>
+  </w:style>
+  <w:style w:type="character" w:customStyle="1" w:styleId="Textoindependienteprimerasangra2Car">
+    <w:name w:val="Texto independiente primera sangría 2 Car"/>
+    <w:basedOn w:val="SangradetextonormalCar"/>
+    <w:link w:val="Textoindependienteprimerasangra2"/>
+    <w:uiPriority w:val="99"/>
+    <w:rsid w:val="00CE41CA"/>
+  </w:style>
 </w:styles>
 </file>
 

</xml_diff>